<commit_message>
Update sGSL Population Model - Draft.docx
</commit_message>
<xml_diff>
--- a/snow crab/documents/sGSL Population Model - Draft.docx
+++ b/snow crab/documents/sGSL Population Model - Draft.docx
@@ -1,6 +1,6 @@
 
 <file path=word/document.xml><?xml version="1.0" encoding="utf-8"?>
-<w:document xmlns:wpc="http://schemas.microsoft.com/office/word/2010/wordprocessingCanvas" xmlns:mo="http://schemas.microsoft.com/office/mac/office/2008/main" xmlns:mc="http://schemas.openxmlformats.org/markup-compatibility/2006" xmlns:mv="urn:schemas-microsoft-com:mac:vml" xmlns:o="urn:schemas-microsoft-com:office:office" xmlns:r="http://schemas.openxmlformats.org/officeDocument/2006/relationships" xmlns:m="http://schemas.openxmlformats.org/officeDocument/2006/math" xmlns:v="urn:schemas-microsoft-com:vml" xmlns:wp14="http://schemas.microsoft.com/office/word/2010/wordprocessingDrawing" xmlns:wp="http://schemas.openxmlformats.org/drawingml/2006/wordprocessingDrawing" xmlns:w10="urn:schemas-microsoft-com:office:word" xmlns:w="http://schemas.openxmlformats.org/wordprocessingml/2006/main" xmlns:w14="http://schemas.microsoft.com/office/word/2010/wordml" xmlns:wpg="http://schemas.microsoft.com/office/word/2010/wordprocessingGroup" xmlns:wpi="http://schemas.microsoft.com/office/word/2010/wordprocessingInk" xmlns:wne="http://schemas.microsoft.com/office/word/2006/wordml" xmlns:wps="http://schemas.microsoft.com/office/word/2010/wordprocessingShape" mc:Ignorable="w14 wp14">
+<w:document xmlns:wpc="http://schemas.microsoft.com/office/word/2010/wordprocessingCanvas" xmlns:cx="http://schemas.microsoft.com/office/drawing/2014/chartex" xmlns:cx1="http://schemas.microsoft.com/office/drawing/2015/9/8/chartex" xmlns:cx2="http://schemas.microsoft.com/office/drawing/2015/10/21/chartex" xmlns:cx3="http://schemas.microsoft.com/office/drawing/2016/5/9/chartex" xmlns:cx4="http://schemas.microsoft.com/office/drawing/2016/5/10/chartex" xmlns:cx5="http://schemas.microsoft.com/office/drawing/2016/5/11/chartex" xmlns:cx6="http://schemas.microsoft.com/office/drawing/2016/5/12/chartex" xmlns:cx7="http://schemas.microsoft.com/office/drawing/2016/5/13/chartex" xmlns:cx8="http://schemas.microsoft.com/office/drawing/2016/5/14/chartex" xmlns:mc="http://schemas.openxmlformats.org/markup-compatibility/2006" xmlns:aink="http://schemas.microsoft.com/office/drawing/2016/ink" xmlns:am3d="http://schemas.microsoft.com/office/drawing/2017/model3d" xmlns:o="urn:schemas-microsoft-com:office:office" xmlns:r="http://schemas.openxmlformats.org/officeDocument/2006/relationships" xmlns:m="http://schemas.openxmlformats.org/officeDocument/2006/math" xmlns:v="urn:schemas-microsoft-com:vml" xmlns:wp14="http://schemas.microsoft.com/office/word/2010/wordprocessingDrawing" xmlns:wp="http://schemas.openxmlformats.org/drawingml/2006/wordprocessingDrawing" xmlns:w10="urn:schemas-microsoft-com:office:word" xmlns:w="http://schemas.openxmlformats.org/wordprocessingml/2006/main" xmlns:w14="http://schemas.microsoft.com/office/word/2010/wordml" xmlns:w15="http://schemas.microsoft.com/office/word/2012/wordml" xmlns:w16cex="http://schemas.microsoft.com/office/word/2018/wordml/cex" xmlns:w16cid="http://schemas.microsoft.com/office/word/2016/wordml/cid" xmlns:w16="http://schemas.microsoft.com/office/word/2018/wordml" xmlns:w16sdtdh="http://schemas.microsoft.com/office/word/2020/wordml/sdtdatahash" xmlns:w16se="http://schemas.microsoft.com/office/word/2015/wordml/symex" xmlns:wpg="http://schemas.microsoft.com/office/word/2010/wordprocessingGroup" xmlns:wpi="http://schemas.microsoft.com/office/word/2010/wordprocessingInk" xmlns:wne="http://schemas.microsoft.com/office/word/2006/wordml" xmlns:wps="http://schemas.microsoft.com/office/word/2010/wordprocessingShape" mc:Ignorable="w14 w15 w16se w16cid w16 w16cex w16sdtdh wp14">
   <w:body>
     <w:p>
       <w:pPr>
@@ -45,36 +45,8 @@
           <w:sz w:val="24"/>
           <w:szCs w:val="24"/>
         </w:rPr>
-        <w:t xml:space="preserve">By </w:t>
-      </w:r>
-      <w:proofErr w:type="spellStart"/>
-      <w:r>
-        <w:rPr>
-          <w:b/>
-          <w:sz w:val="24"/>
-          <w:szCs w:val="24"/>
-        </w:rPr>
-        <w:t>Tobie</w:t>
-      </w:r>
-      <w:proofErr w:type="spellEnd"/>
-      <w:r>
-        <w:rPr>
-          <w:b/>
-          <w:sz w:val="24"/>
-          <w:szCs w:val="24"/>
-        </w:rPr>
-        <w:t xml:space="preserve"> </w:t>
-      </w:r>
-      <w:proofErr w:type="spellStart"/>
-      <w:r>
-        <w:rPr>
-          <w:b/>
-          <w:sz w:val="24"/>
-          <w:szCs w:val="24"/>
-        </w:rPr>
-        <w:t>Surette</w:t>
-      </w:r>
-      <w:proofErr w:type="spellEnd"/>
+        <w:t>By Tobie Surette</w:t>
+      </w:r>
     </w:p>
     <w:p>
       <w:pPr>
@@ -248,15 +220,59 @@
         <w:t xml:space="preserve">differences in </w:t>
       </w:r>
       <w:r>
-        <w:t xml:space="preserve">survey </w:t>
+        <w:t>survey catchability</w:t>
+      </w:r>
+      <w:r>
+        <w:t>, which have been associated with vessel changes, as well as other survey sampling changes.</w:t>
+      </w:r>
+    </w:p>
+    <w:p>
+      <w:pPr>
+        <w:pStyle w:val="NoSpacing"/>
+      </w:pPr>
+    </w:p>
+    <w:p>
+      <w:pPr>
+        <w:pStyle w:val="NoSpacing"/>
+      </w:pPr>
+      <w:r>
+        <w:t>For the purposes of this study, the snow crab population is assumed</w:t>
+      </w:r>
+      <w:r>
+        <w:t xml:space="preserve"> to be closed, which is a reaso</w:t>
+      </w:r>
+      <w:r>
+        <w:t>n</w:t>
+      </w:r>
+      <w:r>
+        <w:t>a</w:t>
+      </w:r>
+      <w:r>
+        <w:t xml:space="preserve">ble assumption as the stock is largely bounded by the </w:t>
       </w:r>
       <w:proofErr w:type="spellStart"/>
       <w:r>
-        <w:t>catchability</w:t>
+        <w:t>Gaspé</w:t>
       </w:r>
       <w:proofErr w:type="spellEnd"/>
       <w:r>
-        <w:t>, which have been associated with vessel changes, as well as other survey sampling changes.</w:t>
+        <w:t xml:space="preserve"> </w:t>
+      </w:r>
+      <w:proofErr w:type="spellStart"/>
+      <w:r>
+        <w:t>Pensinsula</w:t>
+      </w:r>
+      <w:proofErr w:type="spellEnd"/>
+      <w:r>
+        <w:t xml:space="preserve"> to the North, Cape Breton Island to the Southeast, and the deep warm waters of the Laurentian Channel between the two, though limited movement of crab along the margins of </w:t>
+      </w:r>
+      <w:proofErr w:type="spellStart"/>
+      <w:r>
+        <w:t>Gaspé</w:t>
+      </w:r>
+      <w:proofErr w:type="spellEnd"/>
+      <w:r>
+        <w:t xml:space="preserve"> and Cape Breton are known to occur.</w:t>
       </w:r>
     </w:p>
     <w:p>
@@ -267,72 +283,29 @@
     <w:p>
       <w:pPr>
         <w:pStyle w:val="NoSpacing"/>
-      </w:pPr>
-      <w:r>
-        <w:t>For the purposes of this study, the snow crab population is assumed</w:t>
-      </w:r>
-      <w:r>
-        <w:t xml:space="preserve"> to be closed, which is a reaso</w:t>
-      </w:r>
-      <w:r>
-        <w:t>n</w:t>
-      </w:r>
-      <w:r>
-        <w:t>a</w:t>
-      </w:r>
-      <w:r>
-        <w:t xml:space="preserve">ble assumption as the stock is largely bounded by the </w:t>
+        <w:rPr>
+          <w:b/>
+        </w:rPr>
+      </w:pPr>
+      <w:r>
+        <w:rPr>
+          <w:b/>
+        </w:rPr>
+        <w:t>Mise-</w:t>
       </w:r>
       <w:proofErr w:type="spellStart"/>
       <w:r>
-        <w:t>Gaspé</w:t>
+        <w:rPr>
+          <w:b/>
+        </w:rPr>
+        <w:t>en</w:t>
       </w:r>
       <w:proofErr w:type="spellEnd"/>
       <w:r>
-        <w:t xml:space="preserve"> </w:t>
-      </w:r>
-      <w:proofErr w:type="spellStart"/>
-      <w:r>
-        <w:t>Pensinsula</w:t>
-      </w:r>
-      <w:proofErr w:type="spellEnd"/>
-      <w:r>
-        <w:t xml:space="preserve"> to the North, Cape Breton Island to the Southeast, and the deep warm waters of the Laurentian Channel between the two, though limited movement of crab along the margins of </w:t>
-      </w:r>
-      <w:proofErr w:type="spellStart"/>
-      <w:r>
-        <w:t>Gaspé</w:t>
-      </w:r>
-      <w:proofErr w:type="spellEnd"/>
-      <w:r>
-        <w:t xml:space="preserve"> and Cape Breton are known to occur.</w:t>
-      </w:r>
-    </w:p>
-    <w:p>
-      <w:pPr>
-        <w:pStyle w:val="NoSpacing"/>
-      </w:pPr>
-    </w:p>
-    <w:p>
-      <w:pPr>
-        <w:pStyle w:val="NoSpacing"/>
         <w:rPr>
           <w:b/>
         </w:rPr>
-      </w:pPr>
-      <w:proofErr w:type="spellStart"/>
-      <w:r>
-        <w:rPr>
-          <w:b/>
-        </w:rPr>
-        <w:t>Mise</w:t>
-      </w:r>
-      <w:proofErr w:type="spellEnd"/>
-      <w:r>
-        <w:rPr>
-          <w:b/>
-        </w:rPr>
-        <w:t>-en-</w:t>
+        <w:t>-</w:t>
       </w:r>
       <w:proofErr w:type="spellStart"/>
       <w:r>
@@ -482,13 +455,8 @@
           <w:numId w:val="1"/>
         </w:numPr>
       </w:pPr>
-      <w:proofErr w:type="gramStart"/>
-      <w:r>
-        <w:t>the</w:t>
-      </w:r>
-      <w:proofErr w:type="gramEnd"/>
-      <w:r>
-        <w:t xml:space="preserve"> retroactive estimation and prediction of annual variations in skip-moulting and moult-to-maturity probabilities. </w:t>
+      <w:r>
+        <w:t xml:space="preserve">the retroactive estimation and prediction of annual variations in skip-moulting and moult-to-maturity probabilities. </w:t>
       </w:r>
     </w:p>
     <w:p>
@@ -499,13 +467,8 @@
           <w:numId w:val="1"/>
         </w:numPr>
       </w:pPr>
-      <w:proofErr w:type="gramStart"/>
-      <w:r>
-        <w:t>the</w:t>
-      </w:r>
-      <w:proofErr w:type="gramEnd"/>
-      <w:r>
-        <w:t xml:space="preserve"> prediction of future population dynamics, specifically fishery recruitment.</w:t>
+      <w:r>
+        <w:t>the prediction of future population dynamics, specifically fishery recruitment.</w:t>
       </w:r>
     </w:p>
     <w:p>
@@ -516,21 +479,8 @@
           <w:numId w:val="1"/>
         </w:numPr>
       </w:pPr>
-      <w:proofErr w:type="gramStart"/>
-      <w:r>
-        <w:t>relative</w:t>
-      </w:r>
-      <w:proofErr w:type="gramEnd"/>
-      <w:r>
-        <w:t xml:space="preserve"> </w:t>
-      </w:r>
-      <w:proofErr w:type="spellStart"/>
-      <w:r>
-        <w:t>catchability</w:t>
-      </w:r>
-      <w:proofErr w:type="spellEnd"/>
-      <w:r>
-        <w:t xml:space="preserve"> estimates between different survey years, or survey vessels, which may provide a means of retroactively standardizing the snow crab survey abundance and biomass time series.</w:t>
+      <w:r>
+        <w:t>relative catchability estimates between different survey years, or survey vessels, which may provide a means of retroactively standardizing the snow crab survey abundance and biomass time series.</w:t>
       </w:r>
     </w:p>
     <w:p>
@@ -559,13 +509,8 @@
           <w:numId w:val="2"/>
         </w:numPr>
       </w:pPr>
-      <w:proofErr w:type="gramStart"/>
-      <w:r>
-        <w:t>estimates</w:t>
-      </w:r>
-      <w:proofErr w:type="gramEnd"/>
-      <w:r>
-        <w:t xml:space="preserve"> of annual growth estimates, in the form of mean instar size estimates.</w:t>
+      <w:r>
+        <w:t>estimates of annual growth estimates, in the form of mean instar size estimates.</w:t>
       </w:r>
     </w:p>
     <w:p>
@@ -576,13 +521,8 @@
           <w:numId w:val="2"/>
         </w:numPr>
       </w:pPr>
-      <w:proofErr w:type="gramStart"/>
-      <w:r>
-        <w:t>fishery</w:t>
-      </w:r>
-      <w:proofErr w:type="gramEnd"/>
-      <w:r>
-        <w:t>-independent estimates of fishing mortality, including discard mortality.</w:t>
+      <w:r>
+        <w:t>fishery-independent estimates of fishing mortality, including discard mortality.</w:t>
       </w:r>
     </w:p>
     <w:p>
@@ -593,13 +533,8 @@
           <w:numId w:val="2"/>
         </w:numPr>
       </w:pPr>
-      <w:proofErr w:type="gramStart"/>
-      <w:r>
-        <w:t>a</w:t>
-      </w:r>
-      <w:proofErr w:type="gramEnd"/>
-      <w:r>
-        <w:t xml:space="preserve"> basis</w:t>
+      <w:r>
+        <w:t>a basis</w:t>
       </w:r>
       <w:r>
         <w:t xml:space="preserve"> for modeling spatially-reference</w:t>
@@ -667,34 +602,10 @@
         <w:t>, sex and morphometric maturity</w:t>
       </w:r>
       <w:r>
-        <w:t xml:space="preserve">. For survey years 2006 to 2011, which had </w:t>
-      </w:r>
-      <w:proofErr w:type="gramStart"/>
-      <w:r>
-        <w:t>a different</w:t>
-      </w:r>
-      <w:proofErr w:type="gramEnd"/>
-      <w:r>
-        <w:t xml:space="preserve"> grid stratification with multiple stations per grid, size-frequencies were first averaged by grid, then averaged over entire survey.</w:t>
-      </w:r>
-      <w:r>
-        <w:t xml:space="preserve"> Snow crab size is the carapace width, as measured by </w:t>
-      </w:r>
-      <w:proofErr w:type="spellStart"/>
-      <w:r>
-        <w:t>Vernier</w:t>
-      </w:r>
-      <w:proofErr w:type="spellEnd"/>
-      <w:r>
-        <w:t xml:space="preserve"> </w:t>
-      </w:r>
-      <w:proofErr w:type="spellStart"/>
-      <w:r>
-        <w:t>calipers</w:t>
-      </w:r>
-      <w:proofErr w:type="spellEnd"/>
-      <w:r>
-        <w:t xml:space="preserve"> by on-board samplers.</w:t>
+        <w:t>. For survey years 2006 to 2011, which had a different grid stratification with multiple stations per grid, size-frequencies were first averaged by grid, then averaged over entire survey.</w:t>
+      </w:r>
+      <w:r>
+        <w:t xml:space="preserve"> Snow crab size is the carapace width, as measured by Vernier calipers by on-board samplers.</w:t>
       </w:r>
       <w:r>
         <w:t xml:space="preserve"> Though not used directly in the model, shell condition serves as a basis for distinguishing between crab that are moulted in the survey year and </w:t>
@@ -857,7 +768,7 @@
       <w:r>
         <w:t>The vast majority</w:t>
       </w:r>
-      <w:ins w:id="0" w:author="Mikio Moriyasu [6]" w:date="2021-01-26T08:52:00Z">
+      <w:ins w:id="0" w:author="Mikio Moriyasu" w:date="2021-01-26T08:52:00Z">
         <w:r>
           <w:t xml:space="preserve"> </w:t>
         </w:r>
@@ -971,7 +882,6 @@
       <w:r>
         <w:t xml:space="preserve"> from year-to-year. </w:t>
       </w:r>
-      <w:proofErr w:type="gramStart"/>
       <w:r>
         <w:t>S</w:t>
       </w:r>
@@ -979,16 +889,12 @@
         <w:t>k</w:t>
       </w:r>
       <w:r>
-        <w:t>ip-moulting</w:t>
-      </w:r>
-      <w:proofErr w:type="gramEnd"/>
-      <w:r>
-        <w:t xml:space="preserve"> was only considered for adolescent males, was similarly modelled by instar and year. M</w:t>
+        <w:t>ip-moulting was only considered for adolescent males, was similarly modelled by instar and year. M</w:t>
       </w:r>
       <w:r>
         <w:t>oulting was considered to occur annually</w:t>
       </w:r>
-      <w:ins w:id="1" w:author="Mikio Moriyasu [7]" w:date="2021-01-26T09:19:00Z">
+      <w:ins w:id="1" w:author="Mikio Moriyasu" w:date="2021-01-26T09:19:00Z">
         <w:r>
           <w:t xml:space="preserve"> </w:t>
         </w:r>
@@ -1037,13 +943,8 @@
       <w:r>
         <w:t xml:space="preserve">abundance of </w:t>
       </w:r>
-      <w:proofErr w:type="gramStart"/>
-      <w:r>
-        <w:t>instar</w:t>
-      </w:r>
-      <w:proofErr w:type="gramEnd"/>
-      <w:r>
-        <w:t xml:space="preserve"> IV</w:t>
+      <w:r>
+        <w:t>instar IV</w:t>
       </w:r>
       <w:ins w:id="2" w:author="Moriyasu, Mikio" w:date="2021-01-26T09:35:00Z">
         <w:r>
@@ -1225,13 +1126,8 @@
       <w:r>
         <w:tab/>
       </w:r>
-      <w:proofErr w:type="gramStart"/>
-      <w:r>
-        <w:t>for</w:t>
-      </w:r>
-      <w:proofErr w:type="gramEnd"/>
-      <w:r>
-        <w:t xml:space="preserve"> </w:t>
+      <w:r>
+        <w:t xml:space="preserve">for </w:t>
       </w:r>
       <m:oMath>
         <m:r>
@@ -1383,13 +1279,8 @@
       <w:r>
         <w:tab/>
       </w:r>
-      <w:proofErr w:type="gramStart"/>
-      <w:r>
-        <w:t>for</w:t>
-      </w:r>
-      <w:proofErr w:type="gramEnd"/>
-      <w:r>
-        <w:t xml:space="preserve"> </w:t>
+      <w:r>
+        <w:t xml:space="preserve">for </w:t>
       </w:r>
       <m:oMath>
         <m:r>
@@ -1410,13 +1301,8 @@
       </m:oMath>
     </w:p>
     <w:p>
-      <w:proofErr w:type="gramStart"/>
-      <w:r>
-        <w:t>where</w:t>
-      </w:r>
-      <w:proofErr w:type="gramEnd"/>
-      <w:r>
-        <w:t xml:space="preserve"> </w:t>
+      <w:r>
+        <w:t xml:space="preserve">where </w:t>
       </w:r>
       <m:oMath>
         <m:sSub>
@@ -1454,7 +1340,6 @@
       <w:r>
         <w:t xml:space="preserve">for the </w:t>
       </w:r>
-      <w:proofErr w:type="spellStart"/>
       <w:r>
         <w:rPr>
           <w:i/>
@@ -1467,7 +1352,6 @@
         </w:rPr>
         <w:t>th</w:t>
       </w:r>
-      <w:proofErr w:type="spellEnd"/>
       <w:r>
         <w:t xml:space="preserve"> </w:t>
       </w:r>
@@ -1804,14 +1688,7 @@
       </w:r>
       <w:r>
         <w:tab/>
-      </w:r>
-      <w:proofErr w:type="gramStart"/>
-      <w:r>
-        <w:t>for</w:t>
-      </w:r>
-      <w:proofErr w:type="gramEnd"/>
-      <w:r>
-        <w:t xml:space="preserve"> </w:t>
+        <w:t xml:space="preserve">for </w:t>
       </w:r>
       <m:oMath>
         <m:r>
@@ -1965,14 +1842,7 @@
       </w:r>
       <w:r>
         <w:tab/>
-      </w:r>
-      <w:proofErr w:type="gramStart"/>
-      <w:r>
-        <w:t>for</w:t>
-      </w:r>
-      <w:proofErr w:type="gramEnd"/>
-      <w:r>
-        <w:t xml:space="preserve"> </w:t>
+        <w:t xml:space="preserve">for </w:t>
       </w:r>
       <m:oMath>
         <m:r>
@@ -3883,21 +3753,12 @@
           <w:szCs w:val="22"/>
         </w:rPr>
       </w:pPr>
-      <w:proofErr w:type="gramStart"/>
-      <w:r>
-        <w:rPr>
-          <w:sz w:val="22"/>
-          <w:szCs w:val="22"/>
-        </w:rPr>
-        <w:t>with</w:t>
-      </w:r>
-      <w:proofErr w:type="gramEnd"/>
-      <w:r>
-        <w:rPr>
-          <w:sz w:val="22"/>
-          <w:szCs w:val="22"/>
-        </w:rPr>
-        <w:t xml:space="preserve"> the superscripts </w:t>
+      <w:r>
+        <w:rPr>
+          <w:sz w:val="22"/>
+          <w:szCs w:val="22"/>
+        </w:rPr>
+        <w:t xml:space="preserve">with the superscripts </w:t>
       </w:r>
       <m:oMath>
         <m:r>
@@ -4899,23 +4760,7 @@
                 <w:sz w:val="22"/>
                 <w:szCs w:val="22"/>
               </w:rPr>
-              <w:t xml:space="preserve">roportion of immature </w:t>
-            </w:r>
-            <w:proofErr w:type="gramStart"/>
-            <w:r>
-              <w:rPr>
-                <w:sz w:val="22"/>
-                <w:szCs w:val="22"/>
-              </w:rPr>
-              <w:t>crab which</w:t>
-            </w:r>
-            <w:proofErr w:type="gramEnd"/>
-            <w:r>
-              <w:rPr>
-                <w:sz w:val="22"/>
-                <w:szCs w:val="22"/>
-              </w:rPr>
-              <w:t xml:space="preserve"> skip a </w:t>
+              <w:t xml:space="preserve">roportion of immature crab which skip a </w:t>
             </w:r>
             <w:proofErr w:type="spellStart"/>
             <w:r>
@@ -5247,23 +5092,13 @@
           <w:szCs w:val="22"/>
         </w:rPr>
       </w:pPr>
-      <w:proofErr w:type="gramStart"/>
       <w:r>
         <w:rPr>
           <w:rFonts w:eastAsiaTheme="minorEastAsia"/>
           <w:sz w:val="22"/>
           <w:szCs w:val="22"/>
         </w:rPr>
-        <w:t>where</w:t>
-      </w:r>
-      <w:proofErr w:type="gramEnd"/>
-      <w:r>
-        <w:rPr>
-          <w:rFonts w:eastAsiaTheme="minorEastAsia"/>
-          <w:sz w:val="22"/>
-          <w:szCs w:val="22"/>
-        </w:rPr>
-        <w:t xml:space="preserve"> </w:t>
+        <w:t xml:space="preserve">where </w:t>
       </w:r>
       <m:oMath>
         <m:r>
@@ -5323,25 +5158,7 @@
           <w:sz w:val="22"/>
           <w:szCs w:val="22"/>
         </w:rPr>
-        <w:t xml:space="preserve"> is the size at 50% of maximum </w:t>
-      </w:r>
-      <w:proofErr w:type="spellStart"/>
-      <w:r>
-        <w:rPr>
-          <w:rFonts w:eastAsiaTheme="minorEastAsia"/>
-          <w:sz w:val="22"/>
-          <w:szCs w:val="22"/>
-        </w:rPr>
-        <w:t>catchability</w:t>
-      </w:r>
-      <w:proofErr w:type="spellEnd"/>
-      <w:r>
-        <w:rPr>
-          <w:rFonts w:eastAsiaTheme="minorEastAsia"/>
-          <w:sz w:val="22"/>
-          <w:szCs w:val="22"/>
-        </w:rPr>
-        <w:t>.</w:t>
+        <w:t xml:space="preserve"> is the size at 50% of maximum catchability.</w:t>
       </w:r>
     </w:p>
     <w:p>
@@ -6061,21 +5878,12 @@
           <w:szCs w:val="22"/>
         </w:rPr>
       </w:pPr>
-      <w:proofErr w:type="gramStart"/>
-      <w:r>
-        <w:rPr>
-          <w:sz w:val="22"/>
-          <w:szCs w:val="22"/>
-        </w:rPr>
-        <w:t>where</w:t>
-      </w:r>
-      <w:proofErr w:type="gramEnd"/>
-      <w:r>
-        <w:rPr>
-          <w:sz w:val="22"/>
-          <w:szCs w:val="22"/>
-        </w:rPr>
-        <w:t xml:space="preserve"> </w:t>
+      <w:r>
+        <w:rPr>
+          <w:sz w:val="22"/>
+          <w:szCs w:val="22"/>
+        </w:rPr>
+        <w:t xml:space="preserve">where </w:t>
       </w:r>
       <m:oMath>
         <m:r>
@@ -6422,23 +6230,7 @@
           <w:sz w:val="22"/>
           <w:szCs w:val="22"/>
         </w:rPr>
-        <w:t xml:space="preserve">The likelihood function for the observed counts were treated as Poisson random </w:t>
-      </w:r>
-      <w:proofErr w:type="spellStart"/>
-      <w:r>
-        <w:rPr>
-          <w:sz w:val="22"/>
-          <w:szCs w:val="22"/>
-        </w:rPr>
-        <w:t>variates</w:t>
-      </w:r>
-      <w:proofErr w:type="spellEnd"/>
-      <w:r>
-        <w:rPr>
-          <w:sz w:val="22"/>
-          <w:szCs w:val="22"/>
-        </w:rPr>
-        <w:t>:</w:t>
+        <w:t>The likelihood function for the observed counts were treated as Poisson random variates:</w:t>
       </w:r>
     </w:p>
     <w:p>
@@ -6700,15 +6492,7 @@
         <w:t>4.5</w:t>
       </w:r>
       <w:r>
-        <w:t xml:space="preserve">% by instar among </w:t>
-      </w:r>
-      <w:proofErr w:type="spellStart"/>
-      <w:r>
-        <w:t>immatures</w:t>
-      </w:r>
-      <w:proofErr w:type="spellEnd"/>
-      <w:r>
-        <w:t xml:space="preserve"> and adolescent, </w:t>
+        <w:t xml:space="preserve">% by instar among immatures and adolescent, </w:t>
       </w:r>
     </w:p>
     <w:p>
@@ -6927,7 +6711,7 @@
                     </pic:cNvPicPr>
                   </pic:nvPicPr>
                   <pic:blipFill>
-                    <a:blip r:embed="rId6">
+                    <a:blip r:embed="rId7">
                       <a:extLst>
                         <a:ext uri="{28A0092B-C50C-407E-A947-70E740481C1C}">
                           <a14:useLocalDpi xmlns:a14="http://schemas.microsoft.com/office/drawing/2010/main" val="0"/>
@@ -7057,7 +6841,7 @@
                     </pic:cNvPicPr>
                   </pic:nvPicPr>
                   <pic:blipFill>
-                    <a:blip r:embed="rId7">
+                    <a:blip r:embed="rId8">
                       <a:extLst>
                         <a:ext uri="{28A0092B-C50C-407E-A947-70E740481C1C}">
                           <a14:useLocalDpi xmlns:a14="http://schemas.microsoft.com/office/drawing/2010/main" val="0"/>
@@ -7134,7 +6918,7 @@
                     </pic:cNvPicPr>
                   </pic:nvPicPr>
                   <pic:blipFill>
-                    <a:blip r:embed="rId8">
+                    <a:blip r:embed="rId9">
                       <a:extLst>
                         <a:ext uri="{28A0092B-C50C-407E-A947-70E740481C1C}">
                           <a14:useLocalDpi xmlns:a14="http://schemas.microsoft.com/office/drawing/2010/main" val="0"/>
@@ -7276,80 +7060,6 @@
                 <pic:pic xmlns:pic="http://schemas.openxmlformats.org/drawingml/2006/picture">
                   <pic:nvPicPr>
                     <pic:cNvPr id="0" name="Picture 4" descr="Macintosh HD:Users:crustacean:Desktop:gulf-population-modelling:snow crab:female.population.maturity.pdf"/>
-                    <pic:cNvPicPr>
-                      <a:picLocks noChangeAspect="1" noChangeArrowheads="1"/>
-                    </pic:cNvPicPr>
-                  </pic:nvPicPr>
-                  <pic:blipFill>
-                    <a:blip r:embed="rId9">
-                      <a:extLst>
-                        <a:ext uri="{28A0092B-C50C-407E-A947-70E740481C1C}">
-                          <a14:useLocalDpi xmlns:a14="http://schemas.microsoft.com/office/drawing/2010/main" val="0"/>
-                        </a:ext>
-                      </a:extLst>
-                    </a:blip>
-                    <a:srcRect/>
-                    <a:stretch>
-                      <a:fillRect/>
-                    </a:stretch>
-                  </pic:blipFill>
-                  <pic:spPr bwMode="auto">
-                    <a:xfrm>
-                      <a:off x="0" y="0"/>
-                      <a:ext cx="5933440" cy="5222240"/>
-                    </a:xfrm>
-                    <a:prstGeom prst="rect">
-                      <a:avLst/>
-                    </a:prstGeom>
-                    <a:noFill/>
-                    <a:ln>
-                      <a:noFill/>
-                    </a:ln>
-                  </pic:spPr>
-                </pic:pic>
-              </a:graphicData>
-            </a:graphic>
-          </wp:inline>
-        </w:drawing>
-      </w:r>
-    </w:p>
-    <w:p>
-      <w:r>
-        <w:rPr>
-          <w:b/>
-        </w:rPr>
-        <w:t>Figure 4</w:t>
-      </w:r>
-      <w:r>
-        <w:rPr>
-          <w:b/>
-        </w:rPr>
-        <w:t>:</w:t>
-      </w:r>
-      <w:r>
-        <w:t xml:space="preserve"> Population abundance of immature and mature female snow crab by year and maturity, as estimated from the population model.</w:t>
-      </w:r>
-    </w:p>
-    <w:p>
-      <w:r>
-        <w:rPr>
-          <w:noProof/>
-          <w:lang w:val="en-US" w:eastAsia="en-US"/>
-        </w:rPr>
-        <w:lastRenderedPageBreak/>
-        <w:drawing>
-          <wp:inline distT="0" distB="0" distL="0" distR="0" wp14:anchorId="0542E425" wp14:editId="47F1159A">
-            <wp:extent cx="5933440" cy="5222240"/>
-            <wp:effectExtent l="0" t="0" r="10160" b="10160"/>
-            <wp:docPr id="10" name="Picture 10" descr="Macintosh HD:Users:crustacean:Desktop:gulf-population-modelling:snow crab:female.population.instar.pdf"/>
-            <wp:cNvGraphicFramePr>
-              <a:graphicFrameLocks xmlns:a="http://schemas.openxmlformats.org/drawingml/2006/main" noChangeAspect="1"/>
-            </wp:cNvGraphicFramePr>
-            <a:graphic xmlns:a="http://schemas.openxmlformats.org/drawingml/2006/main">
-              <a:graphicData uri="http://schemas.openxmlformats.org/drawingml/2006/picture">
-                <pic:pic xmlns:pic="http://schemas.openxmlformats.org/drawingml/2006/picture">
-                  <pic:nvPicPr>
-                    <pic:cNvPr id="0" name="Picture 5" descr="Macintosh HD:Users:crustacean:Desktop:gulf-population-modelling:snow crab:female.population.instar.pdf"/>
                     <pic:cNvPicPr>
                       <a:picLocks noChangeAspect="1" noChangeArrowheads="1"/>
                     </pic:cNvPicPr>
@@ -7392,6 +7102,80 @@
         <w:rPr>
           <w:b/>
         </w:rPr>
+        <w:t>Figure 4</w:t>
+      </w:r>
+      <w:r>
+        <w:rPr>
+          <w:b/>
+        </w:rPr>
+        <w:t>:</w:t>
+      </w:r>
+      <w:r>
+        <w:t xml:space="preserve"> Population abundance of immature and mature female snow crab by year and maturity, as estimated from the population model.</w:t>
+      </w:r>
+    </w:p>
+    <w:p>
+      <w:r>
+        <w:rPr>
+          <w:noProof/>
+          <w:lang w:val="en-US" w:eastAsia="en-US"/>
+        </w:rPr>
+        <w:lastRenderedPageBreak/>
+        <w:drawing>
+          <wp:inline distT="0" distB="0" distL="0" distR="0" wp14:anchorId="0542E425" wp14:editId="47F1159A">
+            <wp:extent cx="5933440" cy="5222240"/>
+            <wp:effectExtent l="0" t="0" r="10160" b="10160"/>
+            <wp:docPr id="10" name="Picture 10" descr="Macintosh HD:Users:crustacean:Desktop:gulf-population-modelling:snow crab:female.population.instar.pdf"/>
+            <wp:cNvGraphicFramePr>
+              <a:graphicFrameLocks xmlns:a="http://schemas.openxmlformats.org/drawingml/2006/main" noChangeAspect="1"/>
+            </wp:cNvGraphicFramePr>
+            <a:graphic xmlns:a="http://schemas.openxmlformats.org/drawingml/2006/main">
+              <a:graphicData uri="http://schemas.openxmlformats.org/drawingml/2006/picture">
+                <pic:pic xmlns:pic="http://schemas.openxmlformats.org/drawingml/2006/picture">
+                  <pic:nvPicPr>
+                    <pic:cNvPr id="0" name="Picture 5" descr="Macintosh HD:Users:crustacean:Desktop:gulf-population-modelling:snow crab:female.population.instar.pdf"/>
+                    <pic:cNvPicPr>
+                      <a:picLocks noChangeAspect="1" noChangeArrowheads="1"/>
+                    </pic:cNvPicPr>
+                  </pic:nvPicPr>
+                  <pic:blipFill>
+                    <a:blip r:embed="rId11">
+                      <a:extLst>
+                        <a:ext uri="{28A0092B-C50C-407E-A947-70E740481C1C}">
+                          <a14:useLocalDpi xmlns:a14="http://schemas.microsoft.com/office/drawing/2010/main" val="0"/>
+                        </a:ext>
+                      </a:extLst>
+                    </a:blip>
+                    <a:srcRect/>
+                    <a:stretch>
+                      <a:fillRect/>
+                    </a:stretch>
+                  </pic:blipFill>
+                  <pic:spPr bwMode="auto">
+                    <a:xfrm>
+                      <a:off x="0" y="0"/>
+                      <a:ext cx="5933440" cy="5222240"/>
+                    </a:xfrm>
+                    <a:prstGeom prst="rect">
+                      <a:avLst/>
+                    </a:prstGeom>
+                    <a:noFill/>
+                    <a:ln>
+                      <a:noFill/>
+                    </a:ln>
+                  </pic:spPr>
+                </pic:pic>
+              </a:graphicData>
+            </a:graphic>
+          </wp:inline>
+        </w:drawing>
+      </w:r>
+    </w:p>
+    <w:p>
+      <w:r>
+        <w:rPr>
+          <w:b/>
+        </w:rPr>
         <w:t>Figure 5</w:t>
       </w:r>
       <w:r>
@@ -7404,10 +7188,7 @@
         <w:t xml:space="preserve"> Population abundance of immature and mature female snow crab by year, instar and maturity as estimated from the population model.</w:t>
       </w:r>
     </w:p>
-    <w:p>
-      <w:bookmarkStart w:id="3" w:name="_GoBack"/>
-      <w:bookmarkEnd w:id="3"/>
-    </w:p>
+    <w:p/>
     <w:p/>
     <w:p/>
     <w:p/>
@@ -7421,27 +7202,59 @@
 </w:document>
 </file>
 
-<file path=word/commentsExtended.xml><?xml version="1.0" encoding="utf-8"?>
-<w15:commentsEx xmlns:wpc="http://schemas.microsoft.com/office/word/2010/wordprocessingCanvas" xmlns:cx="http://schemas.microsoft.com/office/drawing/2014/chartex" xmlns:cx1="http://schemas.microsoft.com/office/drawing/2015/9/8/chartex" xmlns:mc="http://schemas.openxmlformats.org/markup-compatibility/2006" xmlns:o="urn:schemas-microsoft-com:office:office" xmlns:r="http://schemas.openxmlformats.org/officeDocument/2006/relationships" xmlns:m="http://schemas.openxmlformats.org/officeDocument/2006/math" xmlns:v="urn:schemas-microsoft-com:vml" xmlns:wp14="http://schemas.microsoft.com/office/word/2010/wordprocessingDrawing" xmlns:wp="http://schemas.openxmlformats.org/drawingml/2006/wordprocessingDrawing" xmlns:w10="urn:schemas-microsoft-com:office:word" xmlns:w="http://schemas.openxmlformats.org/wordprocessingml/2006/main" xmlns:w14="http://schemas.microsoft.com/office/word/2010/wordml" xmlns:w15="http://schemas.microsoft.com/office/word/2012/wordml" xmlns:w16se="http://schemas.microsoft.com/office/word/2015/wordml/symex" xmlns:wpg="http://schemas.microsoft.com/office/word/2010/wordprocessingGroup" xmlns:wpi="http://schemas.microsoft.com/office/word/2010/wordprocessingInk" xmlns:wne="http://schemas.microsoft.com/office/word/2006/wordml" xmlns:wps="http://schemas.microsoft.com/office/word/2010/wordprocessingShape" mc:Ignorable="w14 w15 w16se wp14">
-  <w15:commentEx w15:paraId="70F97E3E" w15:done="0"/>
-  <w15:commentEx w15:paraId="2E6D0A5C" w15:done="0"/>
-  <w15:commentEx w15:paraId="28332C63" w15:done="0"/>
-  <w15:commentEx w15:paraId="4E3A97F3" w15:done="0"/>
-  <w15:commentEx w15:paraId="38E411C8" w15:done="0"/>
-  <w15:commentEx w15:paraId="208AEA98" w15:done="0"/>
-  <w15:commentEx w15:paraId="0C5680E5" w15:done="0"/>
-  <w15:commentEx w15:paraId="6D9B8317" w15:done="0"/>
-  <w15:commentEx w15:paraId="02010883" w15:done="0"/>
-  <w15:commentEx w15:paraId="7CB04681" w15:done="0"/>
-  <w15:commentEx w15:paraId="118DB68F" w15:done="0"/>
-  <w15:commentEx w15:paraId="04A14187" w15:done="0"/>
-  <w15:commentEx w15:paraId="395B86A6" w15:done="0"/>
-</w15:commentsEx>
+<file path=word/endnotes.xml><?xml version="1.0" encoding="utf-8"?>
+<w:endnotes xmlns:wpc="http://schemas.microsoft.com/office/word/2010/wordprocessingCanvas" xmlns:cx="http://schemas.microsoft.com/office/drawing/2014/chartex" xmlns:cx1="http://schemas.microsoft.com/office/drawing/2015/9/8/chartex" xmlns:cx2="http://schemas.microsoft.com/office/drawing/2015/10/21/chartex" xmlns:cx3="http://schemas.microsoft.com/office/drawing/2016/5/9/chartex" xmlns:cx4="http://schemas.microsoft.com/office/drawing/2016/5/10/chartex" xmlns:cx5="http://schemas.microsoft.com/office/drawing/2016/5/11/chartex" xmlns:cx6="http://schemas.microsoft.com/office/drawing/2016/5/12/chartex" xmlns:cx7="http://schemas.microsoft.com/office/drawing/2016/5/13/chartex" xmlns:cx8="http://schemas.microsoft.com/office/drawing/2016/5/14/chartex" xmlns:mc="http://schemas.openxmlformats.org/markup-compatibility/2006" xmlns:aink="http://schemas.microsoft.com/office/drawing/2016/ink" xmlns:am3d="http://schemas.microsoft.com/office/drawing/2017/model3d" xmlns:o="urn:schemas-microsoft-com:office:office" xmlns:r="http://schemas.openxmlformats.org/officeDocument/2006/relationships" xmlns:m="http://schemas.openxmlformats.org/officeDocument/2006/math" xmlns:v="urn:schemas-microsoft-com:vml" xmlns:wp14="http://schemas.microsoft.com/office/word/2010/wordprocessingDrawing" xmlns:wp="http://schemas.openxmlformats.org/drawingml/2006/wordprocessingDrawing" xmlns:w10="urn:schemas-microsoft-com:office:word" xmlns:w="http://schemas.openxmlformats.org/wordprocessingml/2006/main" xmlns:w14="http://schemas.microsoft.com/office/word/2010/wordml" xmlns:w15="http://schemas.microsoft.com/office/word/2012/wordml" xmlns:w16cex="http://schemas.microsoft.com/office/word/2018/wordml/cex" xmlns:w16cid="http://schemas.microsoft.com/office/word/2016/wordml/cid" xmlns:w16="http://schemas.microsoft.com/office/word/2018/wordml" xmlns:w16sdtdh="http://schemas.microsoft.com/office/word/2020/wordml/sdtdatahash" xmlns:w16se="http://schemas.microsoft.com/office/word/2015/wordml/symex" xmlns:wpg="http://schemas.microsoft.com/office/word/2010/wordprocessingGroup" xmlns:wpi="http://schemas.microsoft.com/office/word/2010/wordprocessingInk" xmlns:wne="http://schemas.microsoft.com/office/word/2006/wordml" xmlns:wps="http://schemas.microsoft.com/office/word/2010/wordprocessingShape" mc:Ignorable="w14 w15 w16se w16cid w16 w16cex w16sdtdh wp14">
+  <w:endnote w:type="separator" w:id="-1">
+    <w:p>
+      <w:pPr>
+        <w:spacing w:after="0" w:line="240" w:lineRule="auto"/>
+      </w:pPr>
+      <w:r>
+        <w:separator/>
+      </w:r>
+    </w:p>
+  </w:endnote>
+  <w:endnote w:type="continuationSeparator" w:id="0">
+    <w:p>
+      <w:pPr>
+        <w:spacing w:after="0" w:line="240" w:lineRule="auto"/>
+      </w:pPr>
+      <w:r>
+        <w:continuationSeparator/>
+      </w:r>
+    </w:p>
+  </w:endnote>
+</w:endnotes>
+</file>
+
+<file path=word/footnotes.xml><?xml version="1.0" encoding="utf-8"?>
+<w:footnotes xmlns:wpc="http://schemas.microsoft.com/office/word/2010/wordprocessingCanvas" xmlns:cx="http://schemas.microsoft.com/office/drawing/2014/chartex" xmlns:cx1="http://schemas.microsoft.com/office/drawing/2015/9/8/chartex" xmlns:cx2="http://schemas.microsoft.com/office/drawing/2015/10/21/chartex" xmlns:cx3="http://schemas.microsoft.com/office/drawing/2016/5/9/chartex" xmlns:cx4="http://schemas.microsoft.com/office/drawing/2016/5/10/chartex" xmlns:cx5="http://schemas.microsoft.com/office/drawing/2016/5/11/chartex" xmlns:cx6="http://schemas.microsoft.com/office/drawing/2016/5/12/chartex" xmlns:cx7="http://schemas.microsoft.com/office/drawing/2016/5/13/chartex" xmlns:cx8="http://schemas.microsoft.com/office/drawing/2016/5/14/chartex" xmlns:mc="http://schemas.openxmlformats.org/markup-compatibility/2006" xmlns:aink="http://schemas.microsoft.com/office/drawing/2016/ink" xmlns:am3d="http://schemas.microsoft.com/office/drawing/2017/model3d" xmlns:o="urn:schemas-microsoft-com:office:office" xmlns:r="http://schemas.openxmlformats.org/officeDocument/2006/relationships" xmlns:m="http://schemas.openxmlformats.org/officeDocument/2006/math" xmlns:v="urn:schemas-microsoft-com:vml" xmlns:wp14="http://schemas.microsoft.com/office/word/2010/wordprocessingDrawing" xmlns:wp="http://schemas.openxmlformats.org/drawingml/2006/wordprocessingDrawing" xmlns:w10="urn:schemas-microsoft-com:office:word" xmlns:w="http://schemas.openxmlformats.org/wordprocessingml/2006/main" xmlns:w14="http://schemas.microsoft.com/office/word/2010/wordml" xmlns:w15="http://schemas.microsoft.com/office/word/2012/wordml" xmlns:w16cex="http://schemas.microsoft.com/office/word/2018/wordml/cex" xmlns:w16cid="http://schemas.microsoft.com/office/word/2016/wordml/cid" xmlns:w16="http://schemas.microsoft.com/office/word/2018/wordml" xmlns:w16sdtdh="http://schemas.microsoft.com/office/word/2020/wordml/sdtdatahash" xmlns:w16se="http://schemas.microsoft.com/office/word/2015/wordml/symex" xmlns:wpg="http://schemas.microsoft.com/office/word/2010/wordprocessingGroup" xmlns:wpi="http://schemas.microsoft.com/office/word/2010/wordprocessingInk" xmlns:wne="http://schemas.microsoft.com/office/word/2006/wordml" xmlns:wps="http://schemas.microsoft.com/office/word/2010/wordprocessingShape" mc:Ignorable="w14 w15 w16se w16cid w16 w16cex w16sdtdh wp14">
+  <w:footnote w:type="separator" w:id="-1">
+    <w:p>
+      <w:pPr>
+        <w:spacing w:after="0" w:line="240" w:lineRule="auto"/>
+      </w:pPr>
+      <w:r>
+        <w:separator/>
+      </w:r>
+    </w:p>
+  </w:footnote>
+  <w:footnote w:type="continuationSeparator" w:id="0">
+    <w:p>
+      <w:pPr>
+        <w:spacing w:after="0" w:line="240" w:lineRule="auto"/>
+      </w:pPr>
+      <w:r>
+        <w:continuationSeparator/>
+      </w:r>
+    </w:p>
+  </w:footnote>
+</w:footnotes>
 </file>
 
 <file path=word/numbering.xml><?xml version="1.0" encoding="utf-8"?>
-<w:numbering xmlns:wpc="http://schemas.microsoft.com/office/word/2010/wordprocessingCanvas" xmlns:mo="http://schemas.microsoft.com/office/mac/office/2008/main" xmlns:mc="http://schemas.openxmlformats.org/markup-compatibility/2006" xmlns:mv="urn:schemas-microsoft-com:mac:vml" xmlns:o="urn:schemas-microsoft-com:office:office" xmlns:r="http://schemas.openxmlformats.org/officeDocument/2006/relationships" xmlns:m="http://schemas.openxmlformats.org/officeDocument/2006/math" xmlns:v="urn:schemas-microsoft-com:vml" xmlns:wp14="http://schemas.microsoft.com/office/word/2010/wordprocessingDrawing" xmlns:wp="http://schemas.openxmlformats.org/drawingml/2006/wordprocessingDrawing" xmlns:w10="urn:schemas-microsoft-com:office:word" xmlns:w="http://schemas.openxmlformats.org/wordprocessingml/2006/main" xmlns:w14="http://schemas.microsoft.com/office/word/2010/wordml" xmlns:wpg="http://schemas.microsoft.com/office/word/2010/wordprocessingGroup" xmlns:wpi="http://schemas.microsoft.com/office/word/2010/wordprocessingInk" xmlns:wne="http://schemas.microsoft.com/office/word/2006/wordml" xmlns:wps="http://schemas.microsoft.com/office/word/2010/wordprocessingShape" mc:Ignorable="w14 wp14">
-  <w:abstractNum w:abstractNumId="0">
+<w:numbering xmlns:wpc="http://schemas.microsoft.com/office/word/2010/wordprocessingCanvas" xmlns:cx="http://schemas.microsoft.com/office/drawing/2014/chartex" xmlns:cx1="http://schemas.microsoft.com/office/drawing/2015/9/8/chartex" xmlns:cx2="http://schemas.microsoft.com/office/drawing/2015/10/21/chartex" xmlns:cx3="http://schemas.microsoft.com/office/drawing/2016/5/9/chartex" xmlns:cx4="http://schemas.microsoft.com/office/drawing/2016/5/10/chartex" xmlns:cx5="http://schemas.microsoft.com/office/drawing/2016/5/11/chartex" xmlns:cx6="http://schemas.microsoft.com/office/drawing/2016/5/12/chartex" xmlns:cx7="http://schemas.microsoft.com/office/drawing/2016/5/13/chartex" xmlns:cx8="http://schemas.microsoft.com/office/drawing/2016/5/14/chartex" xmlns:mc="http://schemas.openxmlformats.org/markup-compatibility/2006" xmlns:aink="http://schemas.microsoft.com/office/drawing/2016/ink" xmlns:am3d="http://schemas.microsoft.com/office/drawing/2017/model3d" xmlns:o="urn:schemas-microsoft-com:office:office" xmlns:r="http://schemas.openxmlformats.org/officeDocument/2006/relationships" xmlns:m="http://schemas.openxmlformats.org/officeDocument/2006/math" xmlns:v="urn:schemas-microsoft-com:vml" xmlns:wp14="http://schemas.microsoft.com/office/word/2010/wordprocessingDrawing" xmlns:wp="http://schemas.openxmlformats.org/drawingml/2006/wordprocessingDrawing" xmlns:w10="urn:schemas-microsoft-com:office:word" xmlns:w="http://schemas.openxmlformats.org/wordprocessingml/2006/main" xmlns:w14="http://schemas.microsoft.com/office/word/2010/wordml" xmlns:w15="http://schemas.microsoft.com/office/word/2012/wordml" xmlns:w16cex="http://schemas.microsoft.com/office/word/2018/wordml/cex" xmlns:w16cid="http://schemas.microsoft.com/office/word/2016/wordml/cid" xmlns:w16="http://schemas.microsoft.com/office/word/2018/wordml" xmlns:w16sdtdh="http://schemas.microsoft.com/office/word/2020/wordml/sdtdatahash" xmlns:w16se="http://schemas.microsoft.com/office/word/2015/wordml/symex" xmlns:wpg="http://schemas.microsoft.com/office/word/2010/wordprocessingGroup" xmlns:wpi="http://schemas.microsoft.com/office/word/2010/wordprocessingInk" xmlns:wne="http://schemas.microsoft.com/office/word/2006/wordml" xmlns:wps="http://schemas.microsoft.com/office/word/2010/wordprocessingShape" mc:Ignorable="w14 w15 w16se w16cid w16 w16cex w16sdtdh wp14">
+  <w:abstractNum w:abstractNumId="0" w15:restartNumberingAfterBreak="0">
     <w:nsid w:val="EA454B4C"/>
     <w:multiLevelType w:val="multilevel"/>
     <w:tmpl w:val="1FD4901E"/>
@@ -7545,7 +7358,7 @@
       </w:pPr>
     </w:lvl>
   </w:abstractNum>
-  <w:abstractNum w:abstractNumId="1">
+  <w:abstractNum w:abstractNumId="1" w15:restartNumberingAfterBreak="0">
     <w:nsid w:val="192A2769"/>
     <w:multiLevelType w:val="hybridMultilevel"/>
     <w:tmpl w:val="67246850"/>
@@ -7658,7 +7471,7 @@
       </w:rPr>
     </w:lvl>
   </w:abstractNum>
-  <w:abstractNum w:abstractNumId="2">
+  <w:abstractNum w:abstractNumId="2" w15:restartNumberingAfterBreak="0">
     <w:nsid w:val="2AF07BEB"/>
     <w:multiLevelType w:val="hybridMultilevel"/>
     <w:tmpl w:val="41082D98"/>
@@ -7771,7 +7584,7 @@
       </w:rPr>
     </w:lvl>
   </w:abstractNum>
-  <w:abstractNum w:abstractNumId="3">
+  <w:abstractNum w:abstractNumId="3" w15:restartNumberingAfterBreak="0">
     <w:nsid w:val="61C101FB"/>
     <w:multiLevelType w:val="hybridMultilevel"/>
     <w:tmpl w:val="86BE980A"/>
@@ -7884,7 +7697,7 @@
       </w:rPr>
     </w:lvl>
   </w:abstractNum>
-  <w:abstractNum w:abstractNumId="4">
+  <w:abstractNum w:abstractNumId="4" w15:restartNumberingAfterBreak="0">
     <w:nsid w:val="6BB84FCD"/>
     <w:multiLevelType w:val="hybridMultilevel"/>
     <w:tmpl w:val="7B6430AE"/>
@@ -7997,7 +7810,7 @@
       </w:rPr>
     </w:lvl>
   </w:abstractNum>
-  <w:abstractNum w:abstractNumId="5">
+  <w:abstractNum w:abstractNumId="5" w15:restartNumberingAfterBreak="0">
     <w:nsid w:val="6C2356AB"/>
     <w:multiLevelType w:val="hybridMultilevel"/>
     <w:tmpl w:val="6D94441C"/>
@@ -8110,7 +7923,7 @@
       </w:rPr>
     </w:lvl>
   </w:abstractNum>
-  <w:abstractNum w:abstractNumId="6">
+  <w:abstractNum w:abstractNumId="6" w15:restartNumberingAfterBreak="0">
     <w:nsid w:val="7C576D27"/>
     <w:multiLevelType w:val="hybridMultilevel"/>
     <w:tmpl w:val="49CCA3B0"/>
@@ -8248,57 +8061,18 @@
 </file>
 
 <file path=word/people.xml><?xml version="1.0" encoding="utf-8"?>
-<w15:people xmlns:wpc="http://schemas.microsoft.com/office/word/2010/wordprocessingCanvas" xmlns:cx="http://schemas.microsoft.com/office/drawing/2014/chartex" xmlns:cx1="http://schemas.microsoft.com/office/drawing/2015/9/8/chartex" xmlns:mc="http://schemas.openxmlformats.org/markup-compatibility/2006" xmlns:o="urn:schemas-microsoft-com:office:office" xmlns:r="http://schemas.openxmlformats.org/officeDocument/2006/relationships" xmlns:m="http://schemas.openxmlformats.org/officeDocument/2006/math" xmlns:v="urn:schemas-microsoft-com:vml" xmlns:wp14="http://schemas.microsoft.com/office/word/2010/wordprocessingDrawing" xmlns:wp="http://schemas.openxmlformats.org/drawingml/2006/wordprocessingDrawing" xmlns:w10="urn:schemas-microsoft-com:office:word" xmlns:w="http://schemas.openxmlformats.org/wordprocessingml/2006/main" xmlns:w14="http://schemas.microsoft.com/office/word/2010/wordml" xmlns:w15="http://schemas.microsoft.com/office/word/2012/wordml" xmlns:w16se="http://schemas.microsoft.com/office/word/2015/wordml/symex" xmlns:wpg="http://schemas.microsoft.com/office/word/2010/wordprocessingGroup" xmlns:wpi="http://schemas.microsoft.com/office/word/2010/wordprocessingInk" xmlns:wne="http://schemas.microsoft.com/office/word/2006/wordml" xmlns:wps="http://schemas.microsoft.com/office/word/2010/wordprocessingShape" mc:Ignorable="w14 w15 w16se wp14">
+<w15:people xmlns:wpc="http://schemas.microsoft.com/office/word/2010/wordprocessingCanvas" xmlns:cx="http://schemas.microsoft.com/office/drawing/2014/chartex" xmlns:cx1="http://schemas.microsoft.com/office/drawing/2015/9/8/chartex" xmlns:cx2="http://schemas.microsoft.com/office/drawing/2015/10/21/chartex" xmlns:cx3="http://schemas.microsoft.com/office/drawing/2016/5/9/chartex" xmlns:cx4="http://schemas.microsoft.com/office/drawing/2016/5/10/chartex" xmlns:cx5="http://schemas.microsoft.com/office/drawing/2016/5/11/chartex" xmlns:cx6="http://schemas.microsoft.com/office/drawing/2016/5/12/chartex" xmlns:cx7="http://schemas.microsoft.com/office/drawing/2016/5/13/chartex" xmlns:cx8="http://schemas.microsoft.com/office/drawing/2016/5/14/chartex" xmlns:mc="http://schemas.openxmlformats.org/markup-compatibility/2006" xmlns:aink="http://schemas.microsoft.com/office/drawing/2016/ink" xmlns:am3d="http://schemas.microsoft.com/office/drawing/2017/model3d" xmlns:o="urn:schemas-microsoft-com:office:office" xmlns:r="http://schemas.openxmlformats.org/officeDocument/2006/relationships" xmlns:m="http://schemas.openxmlformats.org/officeDocument/2006/math" xmlns:v="urn:schemas-microsoft-com:vml" xmlns:wp14="http://schemas.microsoft.com/office/word/2010/wordprocessingDrawing" xmlns:wp="http://schemas.openxmlformats.org/drawingml/2006/wordprocessingDrawing" xmlns:w10="urn:schemas-microsoft-com:office:word" xmlns:w="http://schemas.openxmlformats.org/wordprocessingml/2006/main" xmlns:w14="http://schemas.microsoft.com/office/word/2010/wordml" xmlns:w15="http://schemas.microsoft.com/office/word/2012/wordml" xmlns:w16cex="http://schemas.microsoft.com/office/word/2018/wordml/cex" xmlns:w16cid="http://schemas.microsoft.com/office/word/2016/wordml/cid" xmlns:w16="http://schemas.microsoft.com/office/word/2018/wordml" xmlns:w16sdtdh="http://schemas.microsoft.com/office/word/2020/wordml/sdtdatahash" xmlns:w16se="http://schemas.microsoft.com/office/word/2015/wordml/symex" xmlns:wpg="http://schemas.microsoft.com/office/word/2010/wordprocessingGroup" xmlns:wpi="http://schemas.microsoft.com/office/word/2010/wordprocessingInk" xmlns:wne="http://schemas.microsoft.com/office/word/2006/wordml" xmlns:wps="http://schemas.microsoft.com/office/word/2010/wordprocessingShape" mc:Ignorable="w14 w15 w16se w16cid w16 w16cex w16sdtdh wp14">
   <w15:person w15:author="Mikio Moriyasu">
     <w15:presenceInfo w15:providerId="AD" w15:userId="S-1-5-21-334392860-1687531001-4089495415-15331"/>
   </w15:person>
-  <w15:person w15:author="Mikio Moriyasu [2]">
-    <w15:presenceInfo w15:providerId="AD" w15:userId="S-1-5-21-334392860-1687531001-4089495415-15331"/>
-  </w15:person>
-  <w15:person w15:author="Mikio Moriyasu [3]">
-    <w15:presenceInfo w15:providerId="AD" w15:userId="S-1-5-21-334392860-1687531001-4089495415-15331"/>
-  </w15:person>
-  <w15:person w15:author="Mikio Moriyasu [4]">
-    <w15:presenceInfo w15:providerId="AD" w15:userId="S-1-5-21-334392860-1687531001-4089495415-15331"/>
-  </w15:person>
-  <w15:person w15:author="Mikio Moriyasu [5]">
-    <w15:presenceInfo w15:providerId="AD" w15:userId="S-1-5-21-334392860-1687531001-4089495415-15331"/>
-  </w15:person>
-  <w15:person w15:author="Mikio Moriyasu [6]">
-    <w15:presenceInfo w15:providerId="AD" w15:userId="S-1-5-21-334392860-1687531001-4089495415-15331"/>
-  </w15:person>
-  <w15:person w15:author="Mikio Moriyasu [7]">
-    <w15:presenceInfo w15:providerId="AD" w15:userId="S-1-5-21-334392860-1687531001-4089495415-15331"/>
-  </w15:person>
   <w15:person w15:author="Moriyasu, Mikio">
-    <w15:presenceInfo w15:providerId="AD" w15:userId="S-1-5-21-334392860-1687531001-4089495415-15331"/>
-  </w15:person>
-  <w15:person w15:author="Mikio Moriyasu [8]">
-    <w15:presenceInfo w15:providerId="AD" w15:userId="S-1-5-21-334392860-1687531001-4089495415-15331"/>
-  </w15:person>
-  <w15:person w15:author="Mikio Moriyasu [9]">
-    <w15:presenceInfo w15:providerId="AD" w15:userId="S-1-5-21-334392860-1687531001-4089495415-15331"/>
-  </w15:person>
-  <w15:person w15:author="Mikio Moriyasu [10]">
-    <w15:presenceInfo w15:providerId="AD" w15:userId="S-1-5-21-334392860-1687531001-4089495415-15331"/>
-  </w15:person>
-  <w15:person w15:author="Mikio Moriyasu [11]">
-    <w15:presenceInfo w15:providerId="AD" w15:userId="S-1-5-21-334392860-1687531001-4089495415-15331"/>
-  </w15:person>
-  <w15:person w15:author="Mikio Moriyasu [12]">
-    <w15:presenceInfo w15:providerId="AD" w15:userId="S-1-5-21-334392860-1687531001-4089495415-15331"/>
-  </w15:person>
-  <w15:person w15:author="Mikio Moriyasu [13]">
-    <w15:presenceInfo w15:providerId="AD" w15:userId="S-1-5-21-334392860-1687531001-4089495415-15331"/>
-  </w15:person>
-  <w15:person w15:author="Mikio Moriyasu [14]">
     <w15:presenceInfo w15:providerId="AD" w15:userId="S-1-5-21-334392860-1687531001-4089495415-15331"/>
   </w15:person>
 </w15:people>
 </file>
 
 <file path=word/styles.xml><?xml version="1.0" encoding="utf-8"?>
-<w:styles xmlns:mc="http://schemas.openxmlformats.org/markup-compatibility/2006" xmlns:r="http://schemas.openxmlformats.org/officeDocument/2006/relationships" xmlns:w="http://schemas.openxmlformats.org/wordprocessingml/2006/main" xmlns:w14="http://schemas.microsoft.com/office/word/2010/wordml" mc:Ignorable="w14">
+<w:styles xmlns:mc="http://schemas.openxmlformats.org/markup-compatibility/2006" xmlns:r="http://schemas.openxmlformats.org/officeDocument/2006/relationships" xmlns:w="http://schemas.openxmlformats.org/wordprocessingml/2006/main" xmlns:w14="http://schemas.microsoft.com/office/word/2010/wordml" xmlns:w15="http://schemas.microsoft.com/office/word/2012/wordml" xmlns:w16cex="http://schemas.microsoft.com/office/word/2018/wordml/cex" xmlns:w16cid="http://schemas.microsoft.com/office/word/2016/wordml/cid" xmlns:w16="http://schemas.microsoft.com/office/word/2018/wordml" xmlns:w16sdtdh="http://schemas.microsoft.com/office/word/2020/wordml/sdtdatahash" xmlns:w16se="http://schemas.microsoft.com/office/word/2015/wordml/symex" mc:Ignorable="w14 w15 w16se w16cid w16 w16cex w16sdtdh">
   <w:docDefaults>
     <w:rPrDefault>
       <w:rPr>
@@ -8314,592 +8088,379 @@
       </w:pPr>
     </w:pPrDefault>
   </w:docDefaults>
-  <w:latentStyles w:defLockedState="0" w:defUIPriority="99" w:defSemiHidden="1" w:defUnhideWhenUsed="1" w:defQFormat="0" w:count="276">
-    <w:lsdException w:name="Normal" w:semiHidden="0" w:uiPriority="0" w:unhideWhenUsed="0" w:qFormat="1"/>
-    <w:lsdException w:name="heading 1" w:semiHidden="0" w:uiPriority="9" w:unhideWhenUsed="0" w:qFormat="1"/>
-    <w:lsdException w:name="heading 2" w:uiPriority="9" w:qFormat="1"/>
-    <w:lsdException w:name="heading 3" w:uiPriority="9" w:qFormat="1"/>
-    <w:lsdException w:name="heading 4" w:uiPriority="9" w:qFormat="1"/>
-    <w:lsdException w:name="heading 5" w:uiPriority="9" w:qFormat="1"/>
-    <w:lsdException w:name="heading 6" w:uiPriority="9" w:qFormat="1"/>
-    <w:lsdException w:name="heading 7" w:uiPriority="9" w:qFormat="1"/>
-    <w:lsdException w:name="heading 8" w:uiPriority="9" w:qFormat="1"/>
-    <w:lsdException w:name="heading 9" w:uiPriority="9" w:qFormat="1"/>
-    <w:lsdException w:name="toc 1" w:uiPriority="39"/>
-    <w:lsdException w:name="toc 2" w:uiPriority="39"/>
-    <w:lsdException w:name="toc 3" w:uiPriority="39"/>
-    <w:lsdException w:name="toc 4" w:uiPriority="39"/>
-    <w:lsdException w:name="toc 5" w:uiPriority="39"/>
-    <w:lsdException w:name="toc 6" w:uiPriority="39"/>
-    <w:lsdException w:name="toc 7" w:uiPriority="39"/>
-    <w:lsdException w:name="toc 8" w:uiPriority="39"/>
-    <w:lsdException w:name="toc 9" w:uiPriority="39"/>
-    <w:lsdException w:name="caption" w:uiPriority="35" w:qFormat="1"/>
-    <w:lsdException w:name="Title" w:semiHidden="0" w:uiPriority="10" w:unhideWhenUsed="0" w:qFormat="1"/>
-    <w:lsdException w:name="Default Paragraph Font" w:uiPriority="1"/>
-    <w:lsdException w:name="Body Text" w:uiPriority="0" w:qFormat="1"/>
-    <w:lsdException w:name="Subtitle" w:semiHidden="0" w:uiPriority="11" w:unhideWhenUsed="0" w:qFormat="1"/>
-    <w:lsdException w:name="Strong" w:semiHidden="0" w:uiPriority="22" w:unhideWhenUsed="0" w:qFormat="1"/>
-    <w:lsdException w:name="Emphasis" w:semiHidden="0" w:uiPriority="20" w:unhideWhenUsed="0" w:qFormat="1"/>
-    <w:lsdException w:name="Table Grid" w:semiHidden="0" w:uiPriority="39" w:unhideWhenUsed="0"/>
-    <w:lsdException w:name="Note Level 1" w:semiHidden="0" w:unhideWhenUsed="0"/>
-    <w:lsdException w:name="Note Level 2" w:semiHidden="0" w:unhideWhenUsed="0"/>
-    <w:lsdException w:name="Note Level 3" w:semiHidden="0" w:unhideWhenUsed="0"/>
-    <w:lsdException w:name="Note Level 4" w:semiHidden="0" w:unhideWhenUsed="0"/>
-    <w:lsdException w:name="Note Level 5" w:semiHidden="0" w:unhideWhenUsed="0"/>
-    <w:lsdException w:name="Note Level 6" w:semiHidden="0" w:unhideWhenUsed="0"/>
-    <w:lsdException w:name="Note Level 7" w:semiHidden="0" w:unhideWhenUsed="0"/>
-    <w:lsdException w:name="Note Level 8" w:semiHidden="0" w:unhideWhenUsed="0"/>
-    <w:lsdException w:name="Note Level 9" w:semiHidden="0" w:unhideWhenUsed="0"/>
-    <w:lsdException w:name="Placeholder Text" w:unhideWhenUsed="0"/>
-    <w:lsdException w:name="No Spacing" w:semiHidden="0" w:uiPriority="1" w:unhideWhenUsed="0" w:qFormat="1"/>
-    <w:lsdException w:name="Light Shading" w:semiHidden="0" w:uiPriority="60" w:unhideWhenUsed="0"/>
-    <w:lsdException w:name="Light List" w:semiHidden="0" w:uiPriority="61" w:unhideWhenUsed="0"/>
-    <w:lsdException w:name="Light Grid" w:semiHidden="0" w:uiPriority="62" w:unhideWhenUsed="0"/>
-    <w:lsdException w:name="Medium Shading 1" w:semiHidden="0" w:uiPriority="63" w:unhideWhenUsed="0"/>
-    <w:lsdException w:name="Medium Shading 2" w:semiHidden="0" w:uiPriority="64" w:unhideWhenUsed="0"/>
-    <w:lsdException w:name="Medium List 1" w:semiHidden="0" w:uiPriority="65" w:unhideWhenUsed="0"/>
-    <w:lsdException w:name="Medium List 2" w:semiHidden="0" w:uiPriority="66" w:unhideWhenUsed="0"/>
-    <w:lsdException w:name="Medium Grid 1" w:semiHidden="0" w:uiPriority="67" w:unhideWhenUsed="0"/>
-    <w:lsdException w:name="Medium Grid 2" w:semiHidden="0" w:uiPriority="68" w:unhideWhenUsed="0"/>
-    <w:lsdException w:name="Medium Grid 3" w:semiHidden="0" w:uiPriority="69" w:unhideWhenUsed="0"/>
-    <w:lsdException w:name="Dark List" w:semiHidden="0" w:uiPriority="70" w:unhideWhenUsed="0"/>
-    <w:lsdException w:name="Colorful Shading" w:semiHidden="0" w:uiPriority="71" w:unhideWhenUsed="0"/>
-    <w:lsdException w:name="Colorful List" w:semiHidden="0" w:uiPriority="72" w:unhideWhenUsed="0"/>
-    <w:lsdException w:name="Colorful Grid" w:semiHidden="0" w:uiPriority="73" w:unhideWhenUsed="0"/>
-    <w:lsdException w:name="Light Shading Accent 1" w:semiHidden="0" w:uiPriority="60" w:unhideWhenUsed="0"/>
-    <w:lsdException w:name="Light List Accent 1" w:semiHidden="0" w:uiPriority="61" w:unhideWhenUsed="0"/>
-    <w:lsdException w:name="Light Grid Accent 1" w:semiHidden="0" w:uiPriority="62" w:unhideWhenUsed="0"/>
-    <w:lsdException w:name="Medium Shading 1 Accent 1" w:semiHidden="0" w:uiPriority="63" w:unhideWhenUsed="0"/>
-    <w:lsdException w:name="Medium Shading 2 Accent 1" w:semiHidden="0" w:uiPriority="64" w:unhideWhenUsed="0"/>
-    <w:lsdException w:name="Medium List 1 Accent 1" w:semiHidden="0" w:uiPriority="65" w:unhideWhenUsed="0"/>
-    <w:lsdException w:name="Revision" w:unhideWhenUsed="0"/>
-    <w:lsdException w:name="List Paragraph" w:semiHidden="0" w:uiPriority="34" w:unhideWhenUsed="0" w:qFormat="1"/>
-    <w:lsdException w:name="Quote" w:semiHidden="0" w:uiPriority="29" w:unhideWhenUsed="0" w:qFormat="1"/>
-    <w:lsdException w:name="Intense Quote" w:semiHidden="0" w:uiPriority="30" w:unhideWhenUsed="0" w:qFormat="1"/>
-    <w:lsdException w:name="Medium List 2 Accent 1" w:semiHidden="0" w:uiPriority="66" w:unhideWhenUsed="0"/>
-    <w:lsdException w:name="Medium Grid 1 Accent 1" w:semiHidden="0" w:uiPriority="67" w:unhideWhenUsed="0"/>
-    <w:lsdException w:name="Medium Grid 2 Accent 1" w:semiHidden="0" w:uiPriority="68" w:unhideWhenUsed="0"/>
-    <w:lsdException w:name="Medium Grid 3 Accent 1" w:semiHidden="0" w:uiPriority="69" w:unhideWhenUsed="0"/>
-    <w:lsdException w:name="Dark List Accent 1" w:semiHidden="0" w:uiPriority="70" w:unhideWhenUsed="0"/>
-    <w:lsdException w:name="Colorful Shading Accent 1" w:semiHidden="0" w:uiPriority="71" w:unhideWhenUsed="0"/>
-    <w:lsdException w:name="Colorful List Accent 1" w:semiHidden="0" w:uiPriority="72" w:unhideWhenUsed="0"/>
-    <w:lsdException w:name="Colorful Grid Accent 1" w:semiHidden="0" w:uiPriority="73" w:unhideWhenUsed="0"/>
-    <w:lsdException w:name="Light Shading Accent 2" w:semiHidden="0" w:uiPriority="60" w:unhideWhenUsed="0"/>
-    <w:lsdException w:name="Light List Accent 2" w:semiHidden="0" w:uiPriority="61" w:unhideWhenUsed="0"/>
-    <w:lsdException w:name="Light Grid Accent 2" w:semiHidden="0" w:uiPriority="62" w:unhideWhenUsed="0"/>
-    <w:lsdException w:name="Medium Shading 1 Accent 2" w:semiHidden="0" w:uiPriority="63" w:unhideWhenUsed="0"/>
-    <w:lsdException w:name="Medium Shading 2 Accent 2" w:semiHidden="0" w:uiPriority="64" w:unhideWhenUsed="0"/>
-    <w:lsdException w:name="Medium List 1 Accent 2" w:semiHidden="0" w:uiPriority="65" w:unhideWhenUsed="0"/>
-    <w:lsdException w:name="Medium List 2 Accent 2" w:semiHidden="0" w:uiPriority="66" w:unhideWhenUsed="0"/>
-    <w:lsdException w:name="Medium Grid 1 Accent 2" w:semiHidden="0" w:uiPriority="67" w:unhideWhenUsed="0"/>
-    <w:lsdException w:name="Medium Grid 2 Accent 2" w:semiHidden="0" w:uiPriority="68" w:unhideWhenUsed="0"/>
-    <w:lsdException w:name="Medium Grid 3 Accent 2" w:semiHidden="0" w:uiPriority="69" w:unhideWhenUsed="0"/>
-    <w:lsdException w:name="Dark List Accent 2" w:semiHidden="0" w:uiPriority="70" w:unhideWhenUsed="0"/>
-    <w:lsdException w:name="Colorful Shading Accent 2" w:semiHidden="0" w:uiPriority="71" w:unhideWhenUsed="0"/>
-    <w:lsdException w:name="Colorful List Accent 2" w:semiHidden="0" w:uiPriority="72" w:unhideWhenUsed="0"/>
-    <w:lsdException w:name="Colorful Grid Accent 2" w:semiHidden="0" w:uiPriority="73" w:unhideWhenUsed="0"/>
-    <w:lsdException w:name="Light Shading Accent 3" w:semiHidden="0" w:uiPriority="60" w:unhideWhenUsed="0"/>
-    <w:lsdException w:name="Light List Accent 3" w:semiHidden="0" w:uiPriority="61" w:unhideWhenUsed="0"/>
-    <w:lsdException w:name="Light Grid Accent 3" w:semiHidden="0" w:uiPriority="62" w:unhideWhenUsed="0"/>
-    <w:lsdException w:name="Medium Shading 1 Accent 3" w:semiHidden="0" w:uiPriority="63" w:unhideWhenUsed="0"/>
-    <w:lsdException w:name="Medium Shading 2 Accent 3" w:semiHidden="0" w:uiPriority="64" w:unhideWhenUsed="0"/>
-    <w:lsdException w:name="Medium List 1 Accent 3" w:semiHidden="0" w:uiPriority="65" w:unhideWhenUsed="0"/>
-    <w:lsdException w:name="Medium List 2 Accent 3" w:semiHidden="0" w:uiPriority="66" w:unhideWhenUsed="0"/>
-    <w:lsdException w:name="Medium Grid 1 Accent 3" w:semiHidden="0" w:uiPriority="67" w:unhideWhenUsed="0"/>
-    <w:lsdException w:name="Medium Grid 2 Accent 3" w:semiHidden="0" w:uiPriority="68" w:unhideWhenUsed="0"/>
-    <w:lsdException w:name="Medium Grid 3 Accent 3" w:semiHidden="0" w:uiPriority="69" w:unhideWhenUsed="0"/>
-    <w:lsdException w:name="Dark List Accent 3" w:semiHidden="0" w:uiPriority="70" w:unhideWhenUsed="0"/>
-    <w:lsdException w:name="Colorful Shading Accent 3" w:semiHidden="0" w:uiPriority="71" w:unhideWhenUsed="0"/>
-    <w:lsdException w:name="Colorful List Accent 3" w:semiHidden="0" w:uiPriority="72" w:unhideWhenUsed="0"/>
-    <w:lsdException w:name="Colorful Grid Accent 3" w:semiHidden="0" w:uiPriority="73" w:unhideWhenUsed="0"/>
-    <w:lsdException w:name="Light Shading Accent 4" w:semiHidden="0" w:uiPriority="60" w:unhideWhenUsed="0"/>
-    <w:lsdException w:name="Light List Accent 4" w:semiHidden="0" w:uiPriority="61" w:unhideWhenUsed="0"/>
-    <w:lsdException w:name="Light Grid Accent 4" w:semiHidden="0" w:uiPriority="62" w:unhideWhenUsed="0"/>
-    <w:lsdException w:name="Medium Shading 1 Accent 4" w:semiHidden="0" w:uiPriority="63" w:unhideWhenUsed="0"/>
-    <w:lsdException w:name="Medium Shading 2 Accent 4" w:semiHidden="0" w:uiPriority="64" w:unhideWhenUsed="0"/>
-    <w:lsdException w:name="Medium List 1 Accent 4" w:semiHidden="0" w:uiPriority="65" w:unhideWhenUsed="0"/>
-    <w:lsdException w:name="Medium List 2 Accent 4" w:semiHidden="0" w:uiPriority="66" w:unhideWhenUsed="0"/>
-    <w:lsdException w:name="Medium Grid 1 Accent 4" w:semiHidden="0" w:uiPriority="67" w:unhideWhenUsed="0"/>
-    <w:lsdException w:name="Medium Grid 2 Accent 4" w:semiHidden="0" w:uiPriority="68" w:unhideWhenUsed="0"/>
-    <w:lsdException w:name="Medium Grid 3 Accent 4" w:semiHidden="0" w:uiPriority="69" w:unhideWhenUsed="0"/>
-    <w:lsdException w:name="Dark List Accent 4" w:semiHidden="0" w:uiPriority="70" w:unhideWhenUsed="0"/>
-    <w:lsdException w:name="Colorful Shading Accent 4" w:semiHidden="0" w:uiPriority="71" w:unhideWhenUsed="0"/>
-    <w:lsdException w:name="Colorful List Accent 4" w:semiHidden="0" w:uiPriority="72" w:unhideWhenUsed="0"/>
-    <w:lsdException w:name="Colorful Grid Accent 4" w:semiHidden="0" w:uiPriority="73" w:unhideWhenUsed="0"/>
-    <w:lsdException w:name="Light Shading Accent 5" w:semiHidden="0" w:uiPriority="60" w:unhideWhenUsed="0"/>
-    <w:lsdException w:name="Light List Accent 5" w:semiHidden="0" w:uiPriority="61" w:unhideWhenUsed="0"/>
-    <w:lsdException w:name="Light Grid Accent 5" w:semiHidden="0" w:uiPriority="62" w:unhideWhenUsed="0"/>
-    <w:lsdException w:name="Medium Shading 1 Accent 5" w:semiHidden="0" w:uiPriority="63" w:unhideWhenUsed="0"/>
-    <w:lsdException w:name="Medium Shading 2 Accent 5" w:semiHidden="0" w:uiPriority="64" w:unhideWhenUsed="0"/>
-    <w:lsdException w:name="Medium List 1 Accent 5" w:semiHidden="0" w:uiPriority="65" w:unhideWhenUsed="0"/>
-    <w:lsdException w:name="Medium List 2 Accent 5" w:semiHidden="0" w:uiPriority="66" w:unhideWhenUsed="0"/>
-    <w:lsdException w:name="Medium Grid 1 Accent 5" w:semiHidden="0" w:uiPriority="67" w:unhideWhenUsed="0"/>
-    <w:lsdException w:name="Medium Grid 2 Accent 5" w:semiHidden="0" w:uiPriority="68" w:unhideWhenUsed="0"/>
-    <w:lsdException w:name="Medium Grid 3 Accent 5" w:semiHidden="0" w:uiPriority="69" w:unhideWhenUsed="0"/>
-    <w:lsdException w:name="Dark List Accent 5" w:semiHidden="0" w:uiPriority="70" w:unhideWhenUsed="0"/>
-    <w:lsdException w:name="Colorful Shading Accent 5" w:semiHidden="0" w:uiPriority="71" w:unhideWhenUsed="0"/>
-    <w:lsdException w:name="Colorful List Accent 5" w:semiHidden="0" w:uiPriority="72" w:unhideWhenUsed="0"/>
-    <w:lsdException w:name="Colorful Grid Accent 5" w:semiHidden="0" w:uiPriority="73" w:unhideWhenUsed="0"/>
-    <w:lsdException w:name="Light Shading Accent 6" w:semiHidden="0" w:uiPriority="60" w:unhideWhenUsed="0"/>
-    <w:lsdException w:name="Light List Accent 6" w:semiHidden="0" w:uiPriority="61" w:unhideWhenUsed="0"/>
-    <w:lsdException w:name="Light Grid Accent 6" w:semiHidden="0" w:uiPriority="62" w:unhideWhenUsed="0"/>
-    <w:lsdException w:name="Medium Shading 1 Accent 6" w:semiHidden="0" w:uiPriority="63" w:unhideWhenUsed="0"/>
-    <w:lsdException w:name="Medium Shading 2 Accent 6" w:semiHidden="0" w:uiPriority="64" w:unhideWhenUsed="0"/>
-    <w:lsdException w:name="Medium List 1 Accent 6" w:semiHidden="0" w:uiPriority="65" w:unhideWhenUsed="0"/>
-    <w:lsdException w:name="Medium List 2 Accent 6" w:semiHidden="0" w:uiPriority="66" w:unhideWhenUsed="0"/>
-    <w:lsdException w:name="Medium Grid 1 Accent 6" w:semiHidden="0" w:uiPriority="67" w:unhideWhenUsed="0"/>
-    <w:lsdException w:name="Medium Grid 2 Accent 6" w:semiHidden="0" w:uiPriority="68" w:unhideWhenUsed="0"/>
-    <w:lsdException w:name="Medium Grid 3 Accent 6" w:semiHidden="0" w:uiPriority="69" w:unhideWhenUsed="0"/>
-    <w:lsdException w:name="Dark List Accent 6" w:semiHidden="0" w:uiPriority="70" w:unhideWhenUsed="0"/>
-    <w:lsdException w:name="Colorful Shading Accent 6" w:semiHidden="0" w:uiPriority="71" w:unhideWhenUsed="0"/>
-    <w:lsdException w:name="Colorful List Accent 6" w:semiHidden="0" w:uiPriority="72" w:unhideWhenUsed="0"/>
-    <w:lsdException w:name="Colorful Grid Accent 6" w:semiHidden="0" w:uiPriority="73" w:unhideWhenUsed="0"/>
-    <w:lsdException w:name="Subtle Emphasis" w:semiHidden="0" w:uiPriority="19" w:unhideWhenUsed="0" w:qFormat="1"/>
-    <w:lsdException w:name="Intense Emphasis" w:semiHidden="0" w:uiPriority="21" w:unhideWhenUsed="0" w:qFormat="1"/>
-    <w:lsdException w:name="Subtle Reference" w:semiHidden="0" w:uiPriority="31" w:unhideWhenUsed="0" w:qFormat="1"/>
-    <w:lsdException w:name="Intense Reference" w:semiHidden="0" w:uiPriority="32" w:unhideWhenUsed="0" w:qFormat="1"/>
-    <w:lsdException w:name="Book Title" w:semiHidden="0" w:uiPriority="33" w:unhideWhenUsed="0" w:qFormat="1"/>
-    <w:lsdException w:name="Bibliography" w:uiPriority="37"/>
-    <w:lsdException w:name="TOC Heading" w:uiPriority="39" w:qFormat="1"/>
-  </w:latentStyles>
-  <w:style w:type="paragraph" w:default="1" w:styleId="Normal">
-    <w:name w:val="Normal"/>
-    <w:qFormat/>
-  </w:style>
-  <w:style w:type="paragraph" w:styleId="Heading3">
-    <w:name w:val="heading 3"/>
-    <w:basedOn w:val="Normal"/>
-    <w:next w:val="BodyText"/>
-    <w:link w:val="Heading3Char"/>
-    <w:uiPriority w:val="9"/>
-    <w:unhideWhenUsed/>
-    <w:qFormat/>
-    <w:rsid w:val="00D9484F"/>
-    <w:pPr>
-      <w:keepNext/>
-      <w:keepLines/>
-      <w:spacing w:before="200" w:after="0" w:line="240" w:lineRule="auto"/>
-      <w:outlineLvl w:val="2"/>
-    </w:pPr>
-    <w:rPr>
-      <w:rFonts w:asciiTheme="majorHAnsi" w:eastAsiaTheme="majorEastAsia" w:hAnsiTheme="majorHAnsi" w:cstheme="majorBidi"/>
-      <w:b/>
-      <w:bCs/>
-      <w:color w:val="5B9BD5" w:themeColor="accent1"/>
-      <w:sz w:val="28"/>
-      <w:szCs w:val="28"/>
-      <w:lang w:val="en-US" w:eastAsia="en-US"/>
-    </w:rPr>
-  </w:style>
-  <w:style w:type="character" w:default="1" w:styleId="DefaultParagraphFont">
-    <w:name w:val="Default Paragraph Font"/>
-    <w:uiPriority w:val="1"/>
-    <w:semiHidden/>
-    <w:unhideWhenUsed/>
-  </w:style>
-  <w:style w:type="table" w:default="1" w:styleId="TableNormal">
-    <w:name w:val="Normal Table"/>
-    <w:uiPriority w:val="99"/>
-    <w:semiHidden/>
-    <w:unhideWhenUsed/>
-    <w:tblPr>
-      <w:tblInd w:w="0" w:type="dxa"/>
-      <w:tblCellMar>
-        <w:top w:w="0" w:type="dxa"/>
-        <w:left w:w="108" w:type="dxa"/>
-        <w:bottom w:w="0" w:type="dxa"/>
-        <w:right w:w="108" w:type="dxa"/>
-      </w:tblCellMar>
-    </w:tblPr>
-  </w:style>
-  <w:style w:type="numbering" w:default="1" w:styleId="NoList">
-    <w:name w:val="No List"/>
-    <w:uiPriority w:val="99"/>
-    <w:semiHidden/>
-    <w:unhideWhenUsed/>
-  </w:style>
-  <w:style w:type="character" w:styleId="CommentReference">
-    <w:name w:val="annotation reference"/>
-    <w:basedOn w:val="DefaultParagraphFont"/>
-    <w:uiPriority w:val="99"/>
-    <w:semiHidden/>
-    <w:unhideWhenUsed/>
-    <w:rsid w:val="00812294"/>
-    <w:rPr>
-      <w:sz w:val="16"/>
-      <w:szCs w:val="16"/>
-    </w:rPr>
-  </w:style>
-  <w:style w:type="paragraph" w:styleId="CommentText">
-    <w:name w:val="annotation text"/>
-    <w:basedOn w:val="Normal"/>
-    <w:link w:val="CommentTextChar"/>
-    <w:uiPriority w:val="99"/>
-    <w:semiHidden/>
-    <w:unhideWhenUsed/>
-    <w:rsid w:val="00812294"/>
-    <w:pPr>
-      <w:spacing w:line="240" w:lineRule="auto"/>
-    </w:pPr>
-    <w:rPr>
-      <w:sz w:val="20"/>
-      <w:szCs w:val="20"/>
-    </w:rPr>
-  </w:style>
-  <w:style w:type="character" w:customStyle="1" w:styleId="CommentTextChar">
-    <w:name w:val="Comment Text Char"/>
-    <w:basedOn w:val="DefaultParagraphFont"/>
-    <w:link w:val="CommentText"/>
-    <w:uiPriority w:val="99"/>
-    <w:semiHidden/>
-    <w:rsid w:val="00812294"/>
-    <w:rPr>
-      <w:sz w:val="20"/>
-      <w:szCs w:val="20"/>
-    </w:rPr>
-  </w:style>
-  <w:style w:type="paragraph" w:styleId="CommentSubject">
-    <w:name w:val="annotation subject"/>
-    <w:basedOn w:val="CommentText"/>
-    <w:next w:val="CommentText"/>
-    <w:link w:val="CommentSubjectChar"/>
-    <w:uiPriority w:val="99"/>
-    <w:semiHidden/>
-    <w:unhideWhenUsed/>
-    <w:rsid w:val="00812294"/>
-    <w:rPr>
-      <w:b/>
-      <w:bCs/>
-    </w:rPr>
-  </w:style>
-  <w:style w:type="character" w:customStyle="1" w:styleId="CommentSubjectChar">
-    <w:name w:val="Comment Subject Char"/>
-    <w:basedOn w:val="CommentTextChar"/>
-    <w:link w:val="CommentSubject"/>
-    <w:uiPriority w:val="99"/>
-    <w:semiHidden/>
-    <w:rsid w:val="00812294"/>
-    <w:rPr>
-      <w:b/>
-      <w:bCs/>
-      <w:sz w:val="20"/>
-      <w:szCs w:val="20"/>
-    </w:rPr>
-  </w:style>
-  <w:style w:type="paragraph" w:styleId="BalloonText">
-    <w:name w:val="Balloon Text"/>
-    <w:basedOn w:val="Normal"/>
-    <w:link w:val="BalloonTextChar"/>
-    <w:uiPriority w:val="99"/>
-    <w:semiHidden/>
-    <w:unhideWhenUsed/>
-    <w:rsid w:val="00812294"/>
-    <w:pPr>
-      <w:spacing w:after="0" w:line="240" w:lineRule="auto"/>
-    </w:pPr>
-    <w:rPr>
-      <w:rFonts w:ascii="Segoe UI" w:hAnsi="Segoe UI" w:cs="Segoe UI"/>
-      <w:sz w:val="18"/>
-      <w:szCs w:val="18"/>
-    </w:rPr>
-  </w:style>
-  <w:style w:type="character" w:customStyle="1" w:styleId="BalloonTextChar">
-    <w:name w:val="Balloon Text Char"/>
-    <w:basedOn w:val="DefaultParagraphFont"/>
-    <w:link w:val="BalloonText"/>
-    <w:uiPriority w:val="99"/>
-    <w:semiHidden/>
-    <w:rsid w:val="00812294"/>
-    <w:rPr>
-      <w:rFonts w:ascii="Segoe UI" w:hAnsi="Segoe UI" w:cs="Segoe UI"/>
-      <w:sz w:val="18"/>
-      <w:szCs w:val="18"/>
-    </w:rPr>
-  </w:style>
-  <w:style w:type="paragraph" w:styleId="Revision">
-    <w:name w:val="Revision"/>
-    <w:hidden/>
-    <w:uiPriority w:val="99"/>
-    <w:semiHidden/>
-    <w:rsid w:val="00E44B26"/>
-    <w:pPr>
-      <w:spacing w:after="0" w:line="240" w:lineRule="auto"/>
-    </w:pPr>
-  </w:style>
-  <w:style w:type="paragraph" w:styleId="NoSpacing">
-    <w:name w:val="No Spacing"/>
-    <w:uiPriority w:val="1"/>
-    <w:qFormat/>
-    <w:rsid w:val="00BA09B6"/>
-    <w:pPr>
-      <w:spacing w:after="0" w:line="240" w:lineRule="auto"/>
-    </w:pPr>
-  </w:style>
-  <w:style w:type="character" w:customStyle="1" w:styleId="Heading3Char">
-    <w:name w:val="Heading 3 Char"/>
-    <w:basedOn w:val="DefaultParagraphFont"/>
-    <w:link w:val="Heading3"/>
-    <w:uiPriority w:val="9"/>
-    <w:rsid w:val="00D9484F"/>
-    <w:rPr>
-      <w:rFonts w:asciiTheme="majorHAnsi" w:eastAsiaTheme="majorEastAsia" w:hAnsiTheme="majorHAnsi" w:cstheme="majorBidi"/>
-      <w:b/>
-      <w:bCs/>
-      <w:color w:val="5B9BD5" w:themeColor="accent1"/>
-      <w:sz w:val="28"/>
-      <w:szCs w:val="28"/>
-      <w:lang w:val="en-US" w:eastAsia="en-US"/>
-    </w:rPr>
-  </w:style>
-  <w:style w:type="paragraph" w:styleId="BodyText">
-    <w:name w:val="Body Text"/>
-    <w:basedOn w:val="Normal"/>
-    <w:link w:val="BodyTextChar"/>
-    <w:qFormat/>
-    <w:rsid w:val="00D9484F"/>
-    <w:pPr>
-      <w:spacing w:before="180" w:after="180" w:line="240" w:lineRule="auto"/>
-    </w:pPr>
-    <w:rPr>
-      <w:rFonts w:eastAsiaTheme="minorHAnsi"/>
-      <w:sz w:val="24"/>
-      <w:szCs w:val="24"/>
-      <w:lang w:val="en-US" w:eastAsia="en-US"/>
-    </w:rPr>
-  </w:style>
-  <w:style w:type="character" w:customStyle="1" w:styleId="BodyTextChar">
-    <w:name w:val="Body Text Char"/>
-    <w:basedOn w:val="DefaultParagraphFont"/>
-    <w:link w:val="BodyText"/>
-    <w:rsid w:val="00D9484F"/>
-    <w:rPr>
-      <w:rFonts w:eastAsiaTheme="minorHAnsi"/>
-      <w:sz w:val="24"/>
-      <w:szCs w:val="24"/>
-      <w:lang w:val="en-US" w:eastAsia="en-US"/>
-    </w:rPr>
-  </w:style>
-  <w:style w:type="paragraph" w:customStyle="1" w:styleId="FirstParagraph">
-    <w:name w:val="First Paragraph"/>
-    <w:basedOn w:val="BodyText"/>
-    <w:next w:val="BodyText"/>
-    <w:qFormat/>
-    <w:rsid w:val="00D9484F"/>
-  </w:style>
-  <w:style w:type="paragraph" w:customStyle="1" w:styleId="Compact">
-    <w:name w:val="Compact"/>
-    <w:basedOn w:val="BodyText"/>
-    <w:qFormat/>
-    <w:rsid w:val="00D9484F"/>
-    <w:pPr>
-      <w:spacing w:before="36" w:after="36"/>
-    </w:pPr>
-  </w:style>
-  <w:style w:type="table" w:customStyle="1" w:styleId="Table">
-    <w:name w:val="Table"/>
-    <w:semiHidden/>
-    <w:unhideWhenUsed/>
-    <w:qFormat/>
-    <w:rsid w:val="00D9484F"/>
-    <w:pPr>
-      <w:spacing w:after="200" w:line="240" w:lineRule="auto"/>
-    </w:pPr>
-    <w:rPr>
-      <w:rFonts w:eastAsiaTheme="minorHAnsi"/>
-      <w:sz w:val="24"/>
-      <w:szCs w:val="24"/>
-      <w:lang w:val="en-US" w:eastAsia="en-US"/>
-    </w:rPr>
-    <w:tblPr>
-      <w:tblInd w:w="0" w:type="dxa"/>
-      <w:tblCellMar>
-        <w:top w:w="0" w:type="dxa"/>
-        <w:left w:w="108" w:type="dxa"/>
-        <w:bottom w:w="0" w:type="dxa"/>
-        <w:right w:w="108" w:type="dxa"/>
-      </w:tblCellMar>
-    </w:tblPr>
-  </w:style>
-  <w:style w:type="paragraph" w:styleId="ListParagraph">
-    <w:name w:val="List Paragraph"/>
-    <w:basedOn w:val="Normal"/>
-    <w:uiPriority w:val="34"/>
-    <w:qFormat/>
-    <w:rsid w:val="00D342A3"/>
-    <w:pPr>
-      <w:ind w:left="720"/>
-      <w:contextualSpacing/>
-    </w:pPr>
-  </w:style>
-</w:styles>
-</file>
-
-<file path=word/stylesWithEffects.xml><?xml version="1.0" encoding="utf-8"?>
-<w:styles xmlns:wpc="http://schemas.microsoft.com/office/word/2010/wordprocessingCanvas" xmlns:mo="http://schemas.microsoft.com/office/mac/office/2008/main" xmlns:mc="http://schemas.openxmlformats.org/markup-compatibility/2006" xmlns:mv="urn:schemas-microsoft-com:mac:vml" xmlns:o="urn:schemas-microsoft-com:office:office" xmlns:r="http://schemas.openxmlformats.org/officeDocument/2006/relationships" xmlns:m="http://schemas.openxmlformats.org/officeDocument/2006/math" xmlns:v="urn:schemas-microsoft-com:vml" xmlns:wp14="http://schemas.microsoft.com/office/word/2010/wordprocessingDrawing" xmlns:wp="http://schemas.openxmlformats.org/drawingml/2006/wordprocessingDrawing" xmlns:w10="urn:schemas-microsoft-com:office:word" xmlns:w="http://schemas.openxmlformats.org/wordprocessingml/2006/main" xmlns:w14="http://schemas.microsoft.com/office/word/2010/wordml" xmlns:wpg="http://schemas.microsoft.com/office/word/2010/wordprocessingGroup" xmlns:wpi="http://schemas.microsoft.com/office/word/2010/wordprocessingInk" xmlns:wne="http://schemas.microsoft.com/office/word/2006/wordml" xmlns:wps="http://schemas.microsoft.com/office/word/2010/wordprocessingShape" mc:Ignorable="w14 wp14">
-  <w:docDefaults>
-    <w:rPrDefault>
-      <w:rPr>
-        <w:rFonts w:asciiTheme="minorHAnsi" w:eastAsiaTheme="minorEastAsia" w:hAnsiTheme="minorHAnsi" w:cstheme="minorBidi"/>
-        <w:sz w:val="22"/>
-        <w:szCs w:val="22"/>
-        <w:lang w:val="en-CA" w:eastAsia="ja-JP" w:bidi="ar-SA"/>
-      </w:rPr>
-    </w:rPrDefault>
-    <w:pPrDefault>
-      <w:pPr>
-        <w:spacing w:after="160" w:line="259" w:lineRule="auto"/>
-      </w:pPr>
-    </w:pPrDefault>
-  </w:docDefaults>
-  <w:latentStyles w:defLockedState="0" w:defUIPriority="99" w:defSemiHidden="1" w:defUnhideWhenUsed="1" w:defQFormat="0" w:count="276">
-    <w:lsdException w:name="Normal" w:semiHidden="0" w:uiPriority="0" w:unhideWhenUsed="0" w:qFormat="1"/>
-    <w:lsdException w:name="heading 1" w:semiHidden="0" w:uiPriority="9" w:unhideWhenUsed="0" w:qFormat="1"/>
-    <w:lsdException w:name="heading 2" w:uiPriority="9" w:qFormat="1"/>
-    <w:lsdException w:name="heading 3" w:uiPriority="9" w:qFormat="1"/>
-    <w:lsdException w:name="heading 4" w:uiPriority="9" w:qFormat="1"/>
-    <w:lsdException w:name="heading 5" w:uiPriority="9" w:qFormat="1"/>
-    <w:lsdException w:name="heading 6" w:uiPriority="9" w:qFormat="1"/>
-    <w:lsdException w:name="heading 7" w:uiPriority="9" w:qFormat="1"/>
-    <w:lsdException w:name="heading 8" w:uiPriority="9" w:qFormat="1"/>
-    <w:lsdException w:name="heading 9" w:uiPriority="9" w:qFormat="1"/>
-    <w:lsdException w:name="toc 1" w:uiPriority="39"/>
-    <w:lsdException w:name="toc 2" w:uiPriority="39"/>
-    <w:lsdException w:name="toc 3" w:uiPriority="39"/>
-    <w:lsdException w:name="toc 4" w:uiPriority="39"/>
-    <w:lsdException w:name="toc 5" w:uiPriority="39"/>
-    <w:lsdException w:name="toc 6" w:uiPriority="39"/>
-    <w:lsdException w:name="toc 7" w:uiPriority="39"/>
-    <w:lsdException w:name="toc 8" w:uiPriority="39"/>
-    <w:lsdException w:name="toc 9" w:uiPriority="39"/>
-    <w:lsdException w:name="caption" w:uiPriority="35" w:qFormat="1"/>
-    <w:lsdException w:name="Title" w:semiHidden="0" w:uiPriority="10" w:unhideWhenUsed="0" w:qFormat="1"/>
-    <w:lsdException w:name="Default Paragraph Font" w:uiPriority="1"/>
-    <w:lsdException w:name="Body Text" w:uiPriority="0" w:qFormat="1"/>
-    <w:lsdException w:name="Subtitle" w:semiHidden="0" w:uiPriority="11" w:unhideWhenUsed="0" w:qFormat="1"/>
-    <w:lsdException w:name="Strong" w:semiHidden="0" w:uiPriority="22" w:unhideWhenUsed="0" w:qFormat="1"/>
-    <w:lsdException w:name="Emphasis" w:semiHidden="0" w:uiPriority="20" w:unhideWhenUsed="0" w:qFormat="1"/>
-    <w:lsdException w:name="Table Grid" w:semiHidden="0" w:uiPriority="39" w:unhideWhenUsed="0"/>
-    <w:lsdException w:name="Note Level 1" w:semiHidden="0" w:unhideWhenUsed="0"/>
-    <w:lsdException w:name="Note Level 2" w:semiHidden="0" w:unhideWhenUsed="0"/>
-    <w:lsdException w:name="Note Level 3" w:semiHidden="0" w:unhideWhenUsed="0"/>
-    <w:lsdException w:name="Note Level 4" w:semiHidden="0" w:unhideWhenUsed="0"/>
-    <w:lsdException w:name="Note Level 5" w:semiHidden="0" w:unhideWhenUsed="0"/>
-    <w:lsdException w:name="Note Level 6" w:semiHidden="0" w:unhideWhenUsed="0"/>
-    <w:lsdException w:name="Note Level 7" w:semiHidden="0" w:unhideWhenUsed="0"/>
-    <w:lsdException w:name="Note Level 8" w:semiHidden="0" w:unhideWhenUsed="0"/>
-    <w:lsdException w:name="Note Level 9" w:semiHidden="0" w:unhideWhenUsed="0"/>
-    <w:lsdException w:name="Placeholder Text" w:unhideWhenUsed="0"/>
-    <w:lsdException w:name="No Spacing" w:semiHidden="0" w:uiPriority="1" w:unhideWhenUsed="0" w:qFormat="1"/>
-    <w:lsdException w:name="Light Shading" w:semiHidden="0" w:uiPriority="60" w:unhideWhenUsed="0"/>
-    <w:lsdException w:name="Light List" w:semiHidden="0" w:uiPriority="61" w:unhideWhenUsed="0"/>
-    <w:lsdException w:name="Light Grid" w:semiHidden="0" w:uiPriority="62" w:unhideWhenUsed="0"/>
-    <w:lsdException w:name="Medium Shading 1" w:semiHidden="0" w:uiPriority="63" w:unhideWhenUsed="0"/>
-    <w:lsdException w:name="Medium Shading 2" w:semiHidden="0" w:uiPriority="64" w:unhideWhenUsed="0"/>
-    <w:lsdException w:name="Medium List 1" w:semiHidden="0" w:uiPriority="65" w:unhideWhenUsed="0"/>
-    <w:lsdException w:name="Medium List 2" w:semiHidden="0" w:uiPriority="66" w:unhideWhenUsed="0"/>
-    <w:lsdException w:name="Medium Grid 1" w:semiHidden="0" w:uiPriority="67" w:unhideWhenUsed="0"/>
-    <w:lsdException w:name="Medium Grid 2" w:semiHidden="0" w:uiPriority="68" w:unhideWhenUsed="0"/>
-    <w:lsdException w:name="Medium Grid 3" w:semiHidden="0" w:uiPriority="69" w:unhideWhenUsed="0"/>
-    <w:lsdException w:name="Dark List" w:semiHidden="0" w:uiPriority="70" w:unhideWhenUsed="0"/>
-    <w:lsdException w:name="Colorful Shading" w:semiHidden="0" w:uiPriority="71" w:unhideWhenUsed="0"/>
-    <w:lsdException w:name="Colorful List" w:semiHidden="0" w:uiPriority="72" w:unhideWhenUsed="0"/>
-    <w:lsdException w:name="Colorful Grid" w:semiHidden="0" w:uiPriority="73" w:unhideWhenUsed="0"/>
-    <w:lsdException w:name="Light Shading Accent 1" w:semiHidden="0" w:uiPriority="60" w:unhideWhenUsed="0"/>
-    <w:lsdException w:name="Light List Accent 1" w:semiHidden="0" w:uiPriority="61" w:unhideWhenUsed="0"/>
-    <w:lsdException w:name="Light Grid Accent 1" w:semiHidden="0" w:uiPriority="62" w:unhideWhenUsed="0"/>
-    <w:lsdException w:name="Medium Shading 1 Accent 1" w:semiHidden="0" w:uiPriority="63" w:unhideWhenUsed="0"/>
-    <w:lsdException w:name="Medium Shading 2 Accent 1" w:semiHidden="0" w:uiPriority="64" w:unhideWhenUsed="0"/>
-    <w:lsdException w:name="Medium List 1 Accent 1" w:semiHidden="0" w:uiPriority="65" w:unhideWhenUsed="0"/>
-    <w:lsdException w:name="Revision" w:unhideWhenUsed="0"/>
-    <w:lsdException w:name="List Paragraph" w:semiHidden="0" w:uiPriority="34" w:unhideWhenUsed="0" w:qFormat="1"/>
-    <w:lsdException w:name="Quote" w:semiHidden="0" w:uiPriority="29" w:unhideWhenUsed="0" w:qFormat="1"/>
-    <w:lsdException w:name="Intense Quote" w:semiHidden="0" w:uiPriority="30" w:unhideWhenUsed="0" w:qFormat="1"/>
-    <w:lsdException w:name="Medium List 2 Accent 1" w:semiHidden="0" w:uiPriority="66" w:unhideWhenUsed="0"/>
-    <w:lsdException w:name="Medium Grid 1 Accent 1" w:semiHidden="0" w:uiPriority="67" w:unhideWhenUsed="0"/>
-    <w:lsdException w:name="Medium Grid 2 Accent 1" w:semiHidden="0" w:uiPriority="68" w:unhideWhenUsed="0"/>
-    <w:lsdException w:name="Medium Grid 3 Accent 1" w:semiHidden="0" w:uiPriority="69" w:unhideWhenUsed="0"/>
-    <w:lsdException w:name="Dark List Accent 1" w:semiHidden="0" w:uiPriority="70" w:unhideWhenUsed="0"/>
-    <w:lsdException w:name="Colorful Shading Accent 1" w:semiHidden="0" w:uiPriority="71" w:unhideWhenUsed="0"/>
-    <w:lsdException w:name="Colorful List Accent 1" w:semiHidden="0" w:uiPriority="72" w:unhideWhenUsed="0"/>
-    <w:lsdException w:name="Colorful Grid Accent 1" w:semiHidden="0" w:uiPriority="73" w:unhideWhenUsed="0"/>
-    <w:lsdException w:name="Light Shading Accent 2" w:semiHidden="0" w:uiPriority="60" w:unhideWhenUsed="0"/>
-    <w:lsdException w:name="Light List Accent 2" w:semiHidden="0" w:uiPriority="61" w:unhideWhenUsed="0"/>
-    <w:lsdException w:name="Light Grid Accent 2" w:semiHidden="0" w:uiPriority="62" w:unhideWhenUsed="0"/>
-    <w:lsdException w:name="Medium Shading 1 Accent 2" w:semiHidden="0" w:uiPriority="63" w:unhideWhenUsed="0"/>
-    <w:lsdException w:name="Medium Shading 2 Accent 2" w:semiHidden="0" w:uiPriority="64" w:unhideWhenUsed="0"/>
-    <w:lsdException w:name="Medium List 1 Accent 2" w:semiHidden="0" w:uiPriority="65" w:unhideWhenUsed="0"/>
-    <w:lsdException w:name="Medium List 2 Accent 2" w:semiHidden="0" w:uiPriority="66" w:unhideWhenUsed="0"/>
-    <w:lsdException w:name="Medium Grid 1 Accent 2" w:semiHidden="0" w:uiPriority="67" w:unhideWhenUsed="0"/>
-    <w:lsdException w:name="Medium Grid 2 Accent 2" w:semiHidden="0" w:uiPriority="68" w:unhideWhenUsed="0"/>
-    <w:lsdException w:name="Medium Grid 3 Accent 2" w:semiHidden="0" w:uiPriority="69" w:unhideWhenUsed="0"/>
-    <w:lsdException w:name="Dark List Accent 2" w:semiHidden="0" w:uiPriority="70" w:unhideWhenUsed="0"/>
-    <w:lsdException w:name="Colorful Shading Accent 2" w:semiHidden="0" w:uiPriority="71" w:unhideWhenUsed="0"/>
-    <w:lsdException w:name="Colorful List Accent 2" w:semiHidden="0" w:uiPriority="72" w:unhideWhenUsed="0"/>
-    <w:lsdException w:name="Colorful Grid Accent 2" w:semiHidden="0" w:uiPriority="73" w:unhideWhenUsed="0"/>
-    <w:lsdException w:name="Light Shading Accent 3" w:semiHidden="0" w:uiPriority="60" w:unhideWhenUsed="0"/>
-    <w:lsdException w:name="Light List Accent 3" w:semiHidden="0" w:uiPriority="61" w:unhideWhenUsed="0"/>
-    <w:lsdException w:name="Light Grid Accent 3" w:semiHidden="0" w:uiPriority="62" w:unhideWhenUsed="0"/>
-    <w:lsdException w:name="Medium Shading 1 Accent 3" w:semiHidden="0" w:uiPriority="63" w:unhideWhenUsed="0"/>
-    <w:lsdException w:name="Medium Shading 2 Accent 3" w:semiHidden="0" w:uiPriority="64" w:unhideWhenUsed="0"/>
-    <w:lsdException w:name="Medium List 1 Accent 3" w:semiHidden="0" w:uiPriority="65" w:unhideWhenUsed="0"/>
-    <w:lsdException w:name="Medium List 2 Accent 3" w:semiHidden="0" w:uiPriority="66" w:unhideWhenUsed="0"/>
-    <w:lsdException w:name="Medium Grid 1 Accent 3" w:semiHidden="0" w:uiPriority="67" w:unhideWhenUsed="0"/>
-    <w:lsdException w:name="Medium Grid 2 Accent 3" w:semiHidden="0" w:uiPriority="68" w:unhideWhenUsed="0"/>
-    <w:lsdException w:name="Medium Grid 3 Accent 3" w:semiHidden="0" w:uiPriority="69" w:unhideWhenUsed="0"/>
-    <w:lsdException w:name="Dark List Accent 3" w:semiHidden="0" w:uiPriority="70" w:unhideWhenUsed="0"/>
-    <w:lsdException w:name="Colorful Shading Accent 3" w:semiHidden="0" w:uiPriority="71" w:unhideWhenUsed="0"/>
-    <w:lsdException w:name="Colorful List Accent 3" w:semiHidden="0" w:uiPriority="72" w:unhideWhenUsed="0"/>
-    <w:lsdException w:name="Colorful Grid Accent 3" w:semiHidden="0" w:uiPriority="73" w:unhideWhenUsed="0"/>
-    <w:lsdException w:name="Light Shading Accent 4" w:semiHidden="0" w:uiPriority="60" w:unhideWhenUsed="0"/>
-    <w:lsdException w:name="Light List Accent 4" w:semiHidden="0" w:uiPriority="61" w:unhideWhenUsed="0"/>
-    <w:lsdException w:name="Light Grid Accent 4" w:semiHidden="0" w:uiPriority="62" w:unhideWhenUsed="0"/>
-    <w:lsdException w:name="Medium Shading 1 Accent 4" w:semiHidden="0" w:uiPriority="63" w:unhideWhenUsed="0"/>
-    <w:lsdException w:name="Medium Shading 2 Accent 4" w:semiHidden="0" w:uiPriority="64" w:unhideWhenUsed="0"/>
-    <w:lsdException w:name="Medium List 1 Accent 4" w:semiHidden="0" w:uiPriority="65" w:unhideWhenUsed="0"/>
-    <w:lsdException w:name="Medium List 2 Accent 4" w:semiHidden="0" w:uiPriority="66" w:unhideWhenUsed="0"/>
-    <w:lsdException w:name="Medium Grid 1 Accent 4" w:semiHidden="0" w:uiPriority="67" w:unhideWhenUsed="0"/>
-    <w:lsdException w:name="Medium Grid 2 Accent 4" w:semiHidden="0" w:uiPriority="68" w:unhideWhenUsed="0"/>
-    <w:lsdException w:name="Medium Grid 3 Accent 4" w:semiHidden="0" w:uiPriority="69" w:unhideWhenUsed="0"/>
-    <w:lsdException w:name="Dark List Accent 4" w:semiHidden="0" w:uiPriority="70" w:unhideWhenUsed="0"/>
-    <w:lsdException w:name="Colorful Shading Accent 4" w:semiHidden="0" w:uiPriority="71" w:unhideWhenUsed="0"/>
-    <w:lsdException w:name="Colorful List Accent 4" w:semiHidden="0" w:uiPriority="72" w:unhideWhenUsed="0"/>
-    <w:lsdException w:name="Colorful Grid Accent 4" w:semiHidden="0" w:uiPriority="73" w:unhideWhenUsed="0"/>
-    <w:lsdException w:name="Light Shading Accent 5" w:semiHidden="0" w:uiPriority="60" w:unhideWhenUsed="0"/>
-    <w:lsdException w:name="Light List Accent 5" w:semiHidden="0" w:uiPriority="61" w:unhideWhenUsed="0"/>
-    <w:lsdException w:name="Light Grid Accent 5" w:semiHidden="0" w:uiPriority="62" w:unhideWhenUsed="0"/>
-    <w:lsdException w:name="Medium Shading 1 Accent 5" w:semiHidden="0" w:uiPriority="63" w:unhideWhenUsed="0"/>
-    <w:lsdException w:name="Medium Shading 2 Accent 5" w:semiHidden="0" w:uiPriority="64" w:unhideWhenUsed="0"/>
-    <w:lsdException w:name="Medium List 1 Accent 5" w:semiHidden="0" w:uiPriority="65" w:unhideWhenUsed="0"/>
-    <w:lsdException w:name="Medium List 2 Accent 5" w:semiHidden="0" w:uiPriority="66" w:unhideWhenUsed="0"/>
-    <w:lsdException w:name="Medium Grid 1 Accent 5" w:semiHidden="0" w:uiPriority="67" w:unhideWhenUsed="0"/>
-    <w:lsdException w:name="Medium Grid 2 Accent 5" w:semiHidden="0" w:uiPriority="68" w:unhideWhenUsed="0"/>
-    <w:lsdException w:name="Medium Grid 3 Accent 5" w:semiHidden="0" w:uiPriority="69" w:unhideWhenUsed="0"/>
-    <w:lsdException w:name="Dark List Accent 5" w:semiHidden="0" w:uiPriority="70" w:unhideWhenUsed="0"/>
-    <w:lsdException w:name="Colorful Shading Accent 5" w:semiHidden="0" w:uiPriority="71" w:unhideWhenUsed="0"/>
-    <w:lsdException w:name="Colorful List Accent 5" w:semiHidden="0" w:uiPriority="72" w:unhideWhenUsed="0"/>
-    <w:lsdException w:name="Colorful Grid Accent 5" w:semiHidden="0" w:uiPriority="73" w:unhideWhenUsed="0"/>
-    <w:lsdException w:name="Light Shading Accent 6" w:semiHidden="0" w:uiPriority="60" w:unhideWhenUsed="0"/>
-    <w:lsdException w:name="Light List Accent 6" w:semiHidden="0" w:uiPriority="61" w:unhideWhenUsed="0"/>
-    <w:lsdException w:name="Light Grid Accent 6" w:semiHidden="0" w:uiPriority="62" w:unhideWhenUsed="0"/>
-    <w:lsdException w:name="Medium Shading 1 Accent 6" w:semiHidden="0" w:uiPriority="63" w:unhideWhenUsed="0"/>
-    <w:lsdException w:name="Medium Shading 2 Accent 6" w:semiHidden="0" w:uiPriority="64" w:unhideWhenUsed="0"/>
-    <w:lsdException w:name="Medium List 1 Accent 6" w:semiHidden="0" w:uiPriority="65" w:unhideWhenUsed="0"/>
-    <w:lsdException w:name="Medium List 2 Accent 6" w:semiHidden="0" w:uiPriority="66" w:unhideWhenUsed="0"/>
-    <w:lsdException w:name="Medium Grid 1 Accent 6" w:semiHidden="0" w:uiPriority="67" w:unhideWhenUsed="0"/>
-    <w:lsdException w:name="Medium Grid 2 Accent 6" w:semiHidden="0" w:uiPriority="68" w:unhideWhenUsed="0"/>
-    <w:lsdException w:name="Medium Grid 3 Accent 6" w:semiHidden="0" w:uiPriority="69" w:unhideWhenUsed="0"/>
-    <w:lsdException w:name="Dark List Accent 6" w:semiHidden="0" w:uiPriority="70" w:unhideWhenUsed="0"/>
-    <w:lsdException w:name="Colorful Shading Accent 6" w:semiHidden="0" w:uiPriority="71" w:unhideWhenUsed="0"/>
-    <w:lsdException w:name="Colorful List Accent 6" w:semiHidden="0" w:uiPriority="72" w:unhideWhenUsed="0"/>
-    <w:lsdException w:name="Colorful Grid Accent 6" w:semiHidden="0" w:uiPriority="73" w:unhideWhenUsed="0"/>
-    <w:lsdException w:name="Subtle Emphasis" w:semiHidden="0" w:uiPriority="19" w:unhideWhenUsed="0" w:qFormat="1"/>
-    <w:lsdException w:name="Intense Emphasis" w:semiHidden="0" w:uiPriority="21" w:unhideWhenUsed="0" w:qFormat="1"/>
-    <w:lsdException w:name="Subtle Reference" w:semiHidden="0" w:uiPriority="31" w:unhideWhenUsed="0" w:qFormat="1"/>
-    <w:lsdException w:name="Intense Reference" w:semiHidden="0" w:uiPriority="32" w:unhideWhenUsed="0" w:qFormat="1"/>
-    <w:lsdException w:name="Book Title" w:semiHidden="0" w:uiPriority="33" w:unhideWhenUsed="0" w:qFormat="1"/>
-    <w:lsdException w:name="Bibliography" w:uiPriority="37"/>
-    <w:lsdException w:name="TOC Heading" w:uiPriority="39" w:qFormat="1"/>
+  <w:latentStyles w:defLockedState="0" w:defUIPriority="99" w:defSemiHidden="0" w:defUnhideWhenUsed="0" w:defQFormat="0" w:count="376">
+    <w:lsdException w:name="Normal" w:uiPriority="0" w:qFormat="1"/>
+    <w:lsdException w:name="heading 1" w:uiPriority="9" w:qFormat="1"/>
+    <w:lsdException w:name="heading 2" w:semiHidden="1" w:uiPriority="9" w:unhideWhenUsed="1" w:qFormat="1"/>
+    <w:lsdException w:name="heading 3" w:semiHidden="1" w:uiPriority="9" w:unhideWhenUsed="1" w:qFormat="1"/>
+    <w:lsdException w:name="heading 4" w:semiHidden="1" w:uiPriority="9" w:unhideWhenUsed="1" w:qFormat="1"/>
+    <w:lsdException w:name="heading 5" w:semiHidden="1" w:uiPriority="9" w:unhideWhenUsed="1" w:qFormat="1"/>
+    <w:lsdException w:name="heading 6" w:semiHidden="1" w:uiPriority="9" w:unhideWhenUsed="1" w:qFormat="1"/>
+    <w:lsdException w:name="heading 7" w:semiHidden="1" w:uiPriority="9" w:unhideWhenUsed="1" w:qFormat="1"/>
+    <w:lsdException w:name="heading 8" w:semiHidden="1" w:uiPriority="9" w:unhideWhenUsed="1" w:qFormat="1"/>
+    <w:lsdException w:name="heading 9" w:semiHidden="1" w:uiPriority="9" w:unhideWhenUsed="1" w:qFormat="1"/>
+    <w:lsdException w:name="index 1" w:semiHidden="1" w:unhideWhenUsed="1"/>
+    <w:lsdException w:name="index 2" w:semiHidden="1" w:unhideWhenUsed="1"/>
+    <w:lsdException w:name="index 3" w:semiHidden="1" w:unhideWhenUsed="1"/>
+    <w:lsdException w:name="index 4" w:semiHidden="1" w:unhideWhenUsed="1"/>
+    <w:lsdException w:name="index 5" w:semiHidden="1" w:unhideWhenUsed="1"/>
+    <w:lsdException w:name="index 6" w:semiHidden="1" w:unhideWhenUsed="1"/>
+    <w:lsdException w:name="index 7" w:semiHidden="1" w:unhideWhenUsed="1"/>
+    <w:lsdException w:name="index 8" w:semiHidden="1" w:unhideWhenUsed="1"/>
+    <w:lsdException w:name="index 9" w:semiHidden="1" w:unhideWhenUsed="1"/>
+    <w:lsdException w:name="toc 1" w:semiHidden="1" w:uiPriority="39" w:unhideWhenUsed="1"/>
+    <w:lsdException w:name="toc 2" w:semiHidden="1" w:uiPriority="39" w:unhideWhenUsed="1"/>
+    <w:lsdException w:name="toc 3" w:semiHidden="1" w:uiPriority="39" w:unhideWhenUsed="1"/>
+    <w:lsdException w:name="toc 4" w:semiHidden="1" w:uiPriority="39" w:unhideWhenUsed="1"/>
+    <w:lsdException w:name="toc 5" w:semiHidden="1" w:uiPriority="39" w:unhideWhenUsed="1"/>
+    <w:lsdException w:name="toc 6" w:semiHidden="1" w:uiPriority="39" w:unhideWhenUsed="1"/>
+    <w:lsdException w:name="toc 7" w:semiHidden="1" w:uiPriority="39" w:unhideWhenUsed="1"/>
+    <w:lsdException w:name="toc 8" w:semiHidden="1" w:uiPriority="39" w:unhideWhenUsed="1"/>
+    <w:lsdException w:name="toc 9" w:semiHidden="1" w:uiPriority="39" w:unhideWhenUsed="1"/>
+    <w:lsdException w:name="Normal Indent" w:semiHidden="1" w:unhideWhenUsed="1"/>
+    <w:lsdException w:name="footnote text" w:semiHidden="1" w:unhideWhenUsed="1"/>
+    <w:lsdException w:name="annotation text" w:semiHidden="1" w:unhideWhenUsed="1"/>
+    <w:lsdException w:name="header" w:semiHidden="1" w:unhideWhenUsed="1"/>
+    <w:lsdException w:name="footer" w:semiHidden="1" w:unhideWhenUsed="1"/>
+    <w:lsdException w:name="index heading" w:semiHidden="1" w:unhideWhenUsed="1"/>
+    <w:lsdException w:name="caption" w:semiHidden="1" w:uiPriority="35" w:unhideWhenUsed="1" w:qFormat="1"/>
+    <w:lsdException w:name="table of figures" w:semiHidden="1" w:unhideWhenUsed="1"/>
+    <w:lsdException w:name="envelope address" w:semiHidden="1" w:unhideWhenUsed="1"/>
+    <w:lsdException w:name="envelope return" w:semiHidden="1" w:unhideWhenUsed="1"/>
+    <w:lsdException w:name="footnote reference" w:semiHidden="1" w:unhideWhenUsed="1"/>
+    <w:lsdException w:name="annotation reference" w:semiHidden="1" w:unhideWhenUsed="1"/>
+    <w:lsdException w:name="line number" w:semiHidden="1" w:unhideWhenUsed="1"/>
+    <w:lsdException w:name="page number" w:semiHidden="1" w:unhideWhenUsed="1"/>
+    <w:lsdException w:name="endnote reference" w:semiHidden="1" w:unhideWhenUsed="1"/>
+    <w:lsdException w:name="endnote text" w:semiHidden="1" w:unhideWhenUsed="1"/>
+    <w:lsdException w:name="table of authorities" w:semiHidden="1" w:unhideWhenUsed="1"/>
+    <w:lsdException w:name="macro" w:semiHidden="1" w:unhideWhenUsed="1"/>
+    <w:lsdException w:name="toa heading" w:semiHidden="1" w:unhideWhenUsed="1"/>
+    <w:lsdException w:name="List" w:semiHidden="1" w:unhideWhenUsed="1"/>
+    <w:lsdException w:name="List Bullet" w:semiHidden="1" w:unhideWhenUsed="1"/>
+    <w:lsdException w:name="List Number" w:semiHidden="1" w:unhideWhenUsed="1"/>
+    <w:lsdException w:name="List 2" w:semiHidden="1" w:unhideWhenUsed="1"/>
+    <w:lsdException w:name="List 3" w:semiHidden="1" w:unhideWhenUsed="1"/>
+    <w:lsdException w:name="List 4" w:semiHidden="1" w:unhideWhenUsed="1"/>
+    <w:lsdException w:name="List 5" w:semiHidden="1" w:unhideWhenUsed="1"/>
+    <w:lsdException w:name="List Bullet 2" w:semiHidden="1" w:unhideWhenUsed="1"/>
+    <w:lsdException w:name="List Bullet 3" w:semiHidden="1" w:unhideWhenUsed="1"/>
+    <w:lsdException w:name="List Bullet 4" w:semiHidden="1" w:unhideWhenUsed="1"/>
+    <w:lsdException w:name="List Bullet 5" w:semiHidden="1" w:unhideWhenUsed="1"/>
+    <w:lsdException w:name="List Number 2" w:semiHidden="1" w:unhideWhenUsed="1"/>
+    <w:lsdException w:name="List Number 3" w:semiHidden="1" w:unhideWhenUsed="1"/>
+    <w:lsdException w:name="List Number 4" w:semiHidden="1" w:unhideWhenUsed="1"/>
+    <w:lsdException w:name="List Number 5" w:semiHidden="1" w:unhideWhenUsed="1"/>
+    <w:lsdException w:name="Title" w:uiPriority="10" w:qFormat="1"/>
+    <w:lsdException w:name="Closing" w:semiHidden="1" w:unhideWhenUsed="1"/>
+    <w:lsdException w:name="Signature" w:semiHidden="1" w:unhideWhenUsed="1"/>
+    <w:lsdException w:name="Default Paragraph Font" w:semiHidden="1" w:uiPriority="1" w:unhideWhenUsed="1"/>
+    <w:lsdException w:name="Body Text" w:semiHidden="1" w:uiPriority="0" w:unhideWhenUsed="1" w:qFormat="1"/>
+    <w:lsdException w:name="Body Text Indent" w:semiHidden="1" w:unhideWhenUsed="1"/>
+    <w:lsdException w:name="List Continue" w:semiHidden="1" w:unhideWhenUsed="1"/>
+    <w:lsdException w:name="List Continue 2" w:semiHidden="1" w:unhideWhenUsed="1"/>
+    <w:lsdException w:name="List Continue 3" w:semiHidden="1" w:unhideWhenUsed="1"/>
+    <w:lsdException w:name="List Continue 4" w:semiHidden="1" w:unhideWhenUsed="1"/>
+    <w:lsdException w:name="List Continue 5" w:semiHidden="1" w:unhideWhenUsed="1"/>
+    <w:lsdException w:name="Message Header" w:semiHidden="1" w:unhideWhenUsed="1"/>
+    <w:lsdException w:name="Subtitle" w:uiPriority="11" w:qFormat="1"/>
+    <w:lsdException w:name="Salutation" w:semiHidden="1" w:unhideWhenUsed="1"/>
+    <w:lsdException w:name="Date" w:semiHidden="1" w:unhideWhenUsed="1"/>
+    <w:lsdException w:name="Body Text First Indent" w:semiHidden="1" w:unhideWhenUsed="1"/>
+    <w:lsdException w:name="Body Text First Indent 2" w:semiHidden="1" w:unhideWhenUsed="1"/>
+    <w:lsdException w:name="Note Heading" w:semiHidden="1" w:unhideWhenUsed="1"/>
+    <w:lsdException w:name="Body Text 2" w:semiHidden="1" w:unhideWhenUsed="1"/>
+    <w:lsdException w:name="Body Text 3" w:semiHidden="1" w:unhideWhenUsed="1"/>
+    <w:lsdException w:name="Body Text Indent 2" w:semiHidden="1" w:unhideWhenUsed="1"/>
+    <w:lsdException w:name="Body Text Indent 3" w:semiHidden="1" w:unhideWhenUsed="1"/>
+    <w:lsdException w:name="Block Text" w:semiHidden="1" w:unhideWhenUsed="1"/>
+    <w:lsdException w:name="Hyperlink" w:semiHidden="1" w:unhideWhenUsed="1"/>
+    <w:lsdException w:name="FollowedHyperlink" w:semiHidden="1" w:unhideWhenUsed="1"/>
+    <w:lsdException w:name="Strong" w:uiPriority="22" w:qFormat="1"/>
+    <w:lsdException w:name="Emphasis" w:uiPriority="20" w:qFormat="1"/>
+    <w:lsdException w:name="Document Map" w:semiHidden="1" w:unhideWhenUsed="1"/>
+    <w:lsdException w:name="Plain Text" w:semiHidden="1" w:unhideWhenUsed="1"/>
+    <w:lsdException w:name="E-mail Signature" w:semiHidden="1" w:unhideWhenUsed="1"/>
+    <w:lsdException w:name="HTML Top of Form" w:semiHidden="1" w:unhideWhenUsed="1"/>
+    <w:lsdException w:name="HTML Bottom of Form" w:semiHidden="1" w:unhideWhenUsed="1"/>
+    <w:lsdException w:name="Normal (Web)" w:semiHidden="1" w:unhideWhenUsed="1"/>
+    <w:lsdException w:name="HTML Acronym" w:semiHidden="1" w:unhideWhenUsed="1"/>
+    <w:lsdException w:name="HTML Address" w:semiHidden="1" w:unhideWhenUsed="1"/>
+    <w:lsdException w:name="HTML Cite" w:semiHidden="1" w:unhideWhenUsed="1"/>
+    <w:lsdException w:name="HTML Code" w:semiHidden="1" w:unhideWhenUsed="1"/>
+    <w:lsdException w:name="HTML Definition" w:semiHidden="1" w:unhideWhenUsed="1"/>
+    <w:lsdException w:name="HTML Keyboard" w:semiHidden="1" w:unhideWhenUsed="1"/>
+    <w:lsdException w:name="HTML Preformatted" w:semiHidden="1" w:unhideWhenUsed="1"/>
+    <w:lsdException w:name="HTML Sample" w:semiHidden="1" w:unhideWhenUsed="1"/>
+    <w:lsdException w:name="HTML Typewriter" w:semiHidden="1" w:unhideWhenUsed="1"/>
+    <w:lsdException w:name="HTML Variable" w:semiHidden="1" w:unhideWhenUsed="1"/>
+    <w:lsdException w:name="Normal Table" w:semiHidden="1" w:unhideWhenUsed="1"/>
+    <w:lsdException w:name="annotation subject" w:semiHidden="1" w:unhideWhenUsed="1"/>
+    <w:lsdException w:name="No List" w:semiHidden="1" w:unhideWhenUsed="1"/>
+    <w:lsdException w:name="Outline List 1" w:semiHidden="1" w:unhideWhenUsed="1"/>
+    <w:lsdException w:name="Outline List 2" w:semiHidden="1" w:unhideWhenUsed="1"/>
+    <w:lsdException w:name="Outline List 3" w:semiHidden="1" w:unhideWhenUsed="1"/>
+    <w:lsdException w:name="Table Simple 1" w:semiHidden="1" w:unhideWhenUsed="1"/>
+    <w:lsdException w:name="Table Simple 2" w:semiHidden="1" w:unhideWhenUsed="1"/>
+    <w:lsdException w:name="Table Simple 3" w:semiHidden="1" w:unhideWhenUsed="1"/>
+    <w:lsdException w:name="Table Classic 1" w:semiHidden="1" w:unhideWhenUsed="1"/>
+    <w:lsdException w:name="Table Classic 2" w:semiHidden="1" w:unhideWhenUsed="1"/>
+    <w:lsdException w:name="Table Classic 3" w:semiHidden="1" w:unhideWhenUsed="1"/>
+    <w:lsdException w:name="Table Classic 4" w:semiHidden="1" w:unhideWhenUsed="1"/>
+    <w:lsdException w:name="Table Colorful 1" w:semiHidden="1" w:unhideWhenUsed="1"/>
+    <w:lsdException w:name="Table Colorful 2" w:semiHidden="1" w:unhideWhenUsed="1"/>
+    <w:lsdException w:name="Table Colorful 3" w:semiHidden="1" w:unhideWhenUsed="1"/>
+    <w:lsdException w:name="Table Columns 1" w:semiHidden="1" w:unhideWhenUsed="1"/>
+    <w:lsdException w:name="Table Columns 2" w:semiHidden="1" w:unhideWhenUsed="1"/>
+    <w:lsdException w:name="Table Columns 3" w:semiHidden="1" w:unhideWhenUsed="1"/>
+    <w:lsdException w:name="Table Columns 4" w:semiHidden="1" w:unhideWhenUsed="1"/>
+    <w:lsdException w:name="Table Columns 5" w:semiHidden="1" w:unhideWhenUsed="1"/>
+    <w:lsdException w:name="Table Grid 1" w:semiHidden="1" w:unhideWhenUsed="1"/>
+    <w:lsdException w:name="Table Grid 2" w:semiHidden="1" w:unhideWhenUsed="1"/>
+    <w:lsdException w:name="Table Grid 3" w:semiHidden="1" w:unhideWhenUsed="1"/>
+    <w:lsdException w:name="Table Grid 4" w:semiHidden="1" w:unhideWhenUsed="1"/>
+    <w:lsdException w:name="Table Grid 5" w:semiHidden="1" w:unhideWhenUsed="1"/>
+    <w:lsdException w:name="Table Grid 6" w:semiHidden="1" w:unhideWhenUsed="1"/>
+    <w:lsdException w:name="Table Grid 7" w:semiHidden="1" w:unhideWhenUsed="1"/>
+    <w:lsdException w:name="Table Grid 8" w:semiHidden="1" w:unhideWhenUsed="1"/>
+    <w:lsdException w:name="Table List 1" w:semiHidden="1" w:unhideWhenUsed="1"/>
+    <w:lsdException w:name="Table List 2" w:semiHidden="1" w:unhideWhenUsed="1"/>
+    <w:lsdException w:name="Table List 3" w:semiHidden="1" w:unhideWhenUsed="1"/>
+    <w:lsdException w:name="Table List 4" w:semiHidden="1" w:unhideWhenUsed="1"/>
+    <w:lsdException w:name="Table List 5" w:semiHidden="1" w:unhideWhenUsed="1"/>
+    <w:lsdException w:name="Table List 6" w:semiHidden="1" w:unhideWhenUsed="1"/>
+    <w:lsdException w:name="Table List 7" w:semiHidden="1" w:unhideWhenUsed="1"/>
+    <w:lsdException w:name="Table List 8" w:semiHidden="1" w:unhideWhenUsed="1"/>
+    <w:lsdException w:name="Table 3D effects 1" w:semiHidden="1" w:unhideWhenUsed="1"/>
+    <w:lsdException w:name="Table 3D effects 2" w:semiHidden="1" w:unhideWhenUsed="1"/>
+    <w:lsdException w:name="Table 3D effects 3" w:semiHidden="1" w:unhideWhenUsed="1"/>
+    <w:lsdException w:name="Table Contemporary" w:semiHidden="1" w:unhideWhenUsed="1"/>
+    <w:lsdException w:name="Table Elegant" w:semiHidden="1" w:unhideWhenUsed="1"/>
+    <w:lsdException w:name="Table Professional" w:semiHidden="1" w:unhideWhenUsed="1"/>
+    <w:lsdException w:name="Table Subtle 1" w:semiHidden="1" w:unhideWhenUsed="1"/>
+    <w:lsdException w:name="Table Subtle 2" w:semiHidden="1" w:unhideWhenUsed="1"/>
+    <w:lsdException w:name="Table Web 1" w:semiHidden="1" w:unhideWhenUsed="1"/>
+    <w:lsdException w:name="Table Web 2" w:semiHidden="1" w:unhideWhenUsed="1"/>
+    <w:lsdException w:name="Table Web 3" w:semiHidden="1" w:unhideWhenUsed="1"/>
+    <w:lsdException w:name="Balloon Text" w:semiHidden="1" w:unhideWhenUsed="1"/>
+    <w:lsdException w:name="Table Grid" w:uiPriority="39"/>
+    <w:lsdException w:name="Table Theme" w:semiHidden="1" w:unhideWhenUsed="1"/>
+    <w:lsdException w:name="Placeholder Text" w:semiHidden="1"/>
+    <w:lsdException w:name="No Spacing" w:uiPriority="1" w:qFormat="1"/>
+    <w:lsdException w:name="Light Shading" w:uiPriority="60"/>
+    <w:lsdException w:name="Light List" w:uiPriority="61"/>
+    <w:lsdException w:name="Light Grid" w:uiPriority="62"/>
+    <w:lsdException w:name="Medium Shading 1" w:uiPriority="63"/>
+    <w:lsdException w:name="Medium Shading 2" w:uiPriority="64"/>
+    <w:lsdException w:name="Medium List 1" w:uiPriority="65"/>
+    <w:lsdException w:name="Medium List 2" w:uiPriority="66"/>
+    <w:lsdException w:name="Medium Grid 1" w:uiPriority="67"/>
+    <w:lsdException w:name="Medium Grid 2" w:uiPriority="68"/>
+    <w:lsdException w:name="Medium Grid 3" w:uiPriority="69"/>
+    <w:lsdException w:name="Dark List" w:uiPriority="70"/>
+    <w:lsdException w:name="Colorful Shading" w:uiPriority="71"/>
+    <w:lsdException w:name="Colorful List" w:uiPriority="72"/>
+    <w:lsdException w:name="Colorful Grid" w:uiPriority="73"/>
+    <w:lsdException w:name="Light Shading Accent 1" w:uiPriority="60"/>
+    <w:lsdException w:name="Light List Accent 1" w:uiPriority="61"/>
+    <w:lsdException w:name="Light Grid Accent 1" w:uiPriority="62"/>
+    <w:lsdException w:name="Medium Shading 1 Accent 1" w:uiPriority="63"/>
+    <w:lsdException w:name="Medium Shading 2 Accent 1" w:uiPriority="64"/>
+    <w:lsdException w:name="Medium List 1 Accent 1" w:uiPriority="65"/>
+    <w:lsdException w:name="Revision" w:semiHidden="1"/>
+    <w:lsdException w:name="List Paragraph" w:uiPriority="34" w:qFormat="1"/>
+    <w:lsdException w:name="Quote" w:uiPriority="29" w:qFormat="1"/>
+    <w:lsdException w:name="Intense Quote" w:uiPriority="30" w:qFormat="1"/>
+    <w:lsdException w:name="Medium List 2 Accent 1" w:uiPriority="66"/>
+    <w:lsdException w:name="Medium Grid 1 Accent 1" w:uiPriority="67"/>
+    <w:lsdException w:name="Medium Grid 2 Accent 1" w:uiPriority="68"/>
+    <w:lsdException w:name="Medium Grid 3 Accent 1" w:uiPriority="69"/>
+    <w:lsdException w:name="Dark List Accent 1" w:uiPriority="70"/>
+    <w:lsdException w:name="Colorful Shading Accent 1" w:uiPriority="71"/>
+    <w:lsdException w:name="Colorful List Accent 1" w:uiPriority="72"/>
+    <w:lsdException w:name="Colorful Grid Accent 1" w:uiPriority="73"/>
+    <w:lsdException w:name="Light Shading Accent 2" w:uiPriority="60"/>
+    <w:lsdException w:name="Light List Accent 2" w:uiPriority="61"/>
+    <w:lsdException w:name="Light Grid Accent 2" w:uiPriority="62"/>
+    <w:lsdException w:name="Medium Shading 1 Accent 2" w:uiPriority="63"/>
+    <w:lsdException w:name="Medium Shading 2 Accent 2" w:uiPriority="64"/>
+    <w:lsdException w:name="Medium List 1 Accent 2" w:uiPriority="65"/>
+    <w:lsdException w:name="Medium List 2 Accent 2" w:uiPriority="66"/>
+    <w:lsdException w:name="Medium Grid 1 Accent 2" w:uiPriority="67"/>
+    <w:lsdException w:name="Medium Grid 2 Accent 2" w:uiPriority="68"/>
+    <w:lsdException w:name="Medium Grid 3 Accent 2" w:uiPriority="69"/>
+    <w:lsdException w:name="Dark List Accent 2" w:uiPriority="70"/>
+    <w:lsdException w:name="Colorful Shading Accent 2" w:uiPriority="71"/>
+    <w:lsdException w:name="Colorful List Accent 2" w:uiPriority="72"/>
+    <w:lsdException w:name="Colorful Grid Accent 2" w:uiPriority="73"/>
+    <w:lsdException w:name="Light Shading Accent 3" w:uiPriority="60"/>
+    <w:lsdException w:name="Light List Accent 3" w:uiPriority="61"/>
+    <w:lsdException w:name="Light Grid Accent 3" w:uiPriority="62"/>
+    <w:lsdException w:name="Medium Shading 1 Accent 3" w:uiPriority="63"/>
+    <w:lsdException w:name="Medium Shading 2 Accent 3" w:uiPriority="64"/>
+    <w:lsdException w:name="Medium List 1 Accent 3" w:uiPriority="65"/>
+    <w:lsdException w:name="Medium List 2 Accent 3" w:uiPriority="66"/>
+    <w:lsdException w:name="Medium Grid 1 Accent 3" w:uiPriority="67"/>
+    <w:lsdException w:name="Medium Grid 2 Accent 3" w:uiPriority="68"/>
+    <w:lsdException w:name="Medium Grid 3 Accent 3" w:uiPriority="69"/>
+    <w:lsdException w:name="Dark List Accent 3" w:uiPriority="70"/>
+    <w:lsdException w:name="Colorful Shading Accent 3" w:uiPriority="71"/>
+    <w:lsdException w:name="Colorful List Accent 3" w:uiPriority="72"/>
+    <w:lsdException w:name="Colorful Grid Accent 3" w:uiPriority="73"/>
+    <w:lsdException w:name="Light Shading Accent 4" w:uiPriority="60"/>
+    <w:lsdException w:name="Light List Accent 4" w:uiPriority="61"/>
+    <w:lsdException w:name="Light Grid Accent 4" w:uiPriority="62"/>
+    <w:lsdException w:name="Medium Shading 1 Accent 4" w:uiPriority="63"/>
+    <w:lsdException w:name="Medium Shading 2 Accent 4" w:uiPriority="64"/>
+    <w:lsdException w:name="Medium List 1 Accent 4" w:uiPriority="65"/>
+    <w:lsdException w:name="Medium List 2 Accent 4" w:uiPriority="66"/>
+    <w:lsdException w:name="Medium Grid 1 Accent 4" w:uiPriority="67"/>
+    <w:lsdException w:name="Medium Grid 2 Accent 4" w:uiPriority="68"/>
+    <w:lsdException w:name="Medium Grid 3 Accent 4" w:uiPriority="69"/>
+    <w:lsdException w:name="Dark List Accent 4" w:uiPriority="70"/>
+    <w:lsdException w:name="Colorful Shading Accent 4" w:uiPriority="71"/>
+    <w:lsdException w:name="Colorful List Accent 4" w:uiPriority="72"/>
+    <w:lsdException w:name="Colorful Grid Accent 4" w:uiPriority="73"/>
+    <w:lsdException w:name="Light Shading Accent 5" w:uiPriority="60"/>
+    <w:lsdException w:name="Light List Accent 5" w:uiPriority="61"/>
+    <w:lsdException w:name="Light Grid Accent 5" w:uiPriority="62"/>
+    <w:lsdException w:name="Medium Shading 1 Accent 5" w:uiPriority="63"/>
+    <w:lsdException w:name="Medium Shading 2 Accent 5" w:uiPriority="64"/>
+    <w:lsdException w:name="Medium List 1 Accent 5" w:uiPriority="65"/>
+    <w:lsdException w:name="Medium List 2 Accent 5" w:uiPriority="66"/>
+    <w:lsdException w:name="Medium Grid 1 Accent 5" w:uiPriority="67"/>
+    <w:lsdException w:name="Medium Grid 2 Accent 5" w:uiPriority="68"/>
+    <w:lsdException w:name="Medium Grid 3 Accent 5" w:uiPriority="69"/>
+    <w:lsdException w:name="Dark List Accent 5" w:uiPriority="70"/>
+    <w:lsdException w:name="Colorful Shading Accent 5" w:uiPriority="71"/>
+    <w:lsdException w:name="Colorful List Accent 5" w:uiPriority="72"/>
+    <w:lsdException w:name="Colorful Grid Accent 5" w:uiPriority="73"/>
+    <w:lsdException w:name="Light Shading Accent 6" w:uiPriority="60"/>
+    <w:lsdException w:name="Light List Accent 6" w:uiPriority="61"/>
+    <w:lsdException w:name="Light Grid Accent 6" w:uiPriority="62"/>
+    <w:lsdException w:name="Medium Shading 1 Accent 6" w:uiPriority="63"/>
+    <w:lsdException w:name="Medium Shading 2 Accent 6" w:uiPriority="64"/>
+    <w:lsdException w:name="Medium List 1 Accent 6" w:uiPriority="65"/>
+    <w:lsdException w:name="Medium List 2 Accent 6" w:uiPriority="66"/>
+    <w:lsdException w:name="Medium Grid 1 Accent 6" w:uiPriority="67"/>
+    <w:lsdException w:name="Medium Grid 2 Accent 6" w:uiPriority="68"/>
+    <w:lsdException w:name="Medium Grid 3 Accent 6" w:uiPriority="69"/>
+    <w:lsdException w:name="Dark List Accent 6" w:uiPriority="70"/>
+    <w:lsdException w:name="Colorful Shading Accent 6" w:uiPriority="71"/>
+    <w:lsdException w:name="Colorful List Accent 6" w:uiPriority="72"/>
+    <w:lsdException w:name="Colorful Grid Accent 6" w:uiPriority="73"/>
+    <w:lsdException w:name="Subtle Emphasis" w:uiPriority="19" w:qFormat="1"/>
+    <w:lsdException w:name="Intense Emphasis" w:uiPriority="21" w:qFormat="1"/>
+    <w:lsdException w:name="Subtle Reference" w:uiPriority="31" w:qFormat="1"/>
+    <w:lsdException w:name="Intense Reference" w:uiPriority="32" w:qFormat="1"/>
+    <w:lsdException w:name="Book Title" w:uiPriority="33" w:qFormat="1"/>
+    <w:lsdException w:name="Bibliography" w:semiHidden="1" w:uiPriority="37" w:unhideWhenUsed="1"/>
+    <w:lsdException w:name="TOC Heading" w:semiHidden="1" w:uiPriority="39" w:unhideWhenUsed="1" w:qFormat="1"/>
+    <w:lsdException w:name="Plain Table 5" w:semiHidden="1" w:unhideWhenUsed="1"/>
+    <w:lsdException w:name="Grid Table Light" w:semiHidden="1" w:unhideWhenUsed="1"/>
+    <w:lsdException w:name="Grid Table 1 Light" w:semiHidden="1" w:unhideWhenUsed="1"/>
+    <w:lsdException w:name="Grid Table 2" w:semiHidden="1" w:unhideWhenUsed="1"/>
+    <w:lsdException w:name="Grid Table 3" w:semiHidden="1" w:unhideWhenUsed="1"/>
+    <w:lsdException w:name="Grid Table 4" w:uiPriority="49"/>
+    <w:lsdException w:name="Grid Table 5 Dark" w:uiPriority="50"/>
+    <w:lsdException w:name="Grid Table 6 Colorful" w:uiPriority="51"/>
+    <w:lsdException w:name="Grid Table 7 Colorful" w:uiPriority="52"/>
+    <w:lsdException w:name="Grid Table 1 Light Accent 1" w:uiPriority="46"/>
+    <w:lsdException w:name="Grid Table 2 Accent 1" w:uiPriority="47"/>
+    <w:lsdException w:name="Grid Table 3 Accent 1" w:uiPriority="48"/>
+    <w:lsdException w:name="Grid Table 4 Accent 1" w:uiPriority="49"/>
+    <w:lsdException w:name="Grid Table 5 Dark Accent 1" w:uiPriority="50"/>
+    <w:lsdException w:name="Grid Table 6 Colorful Accent 1" w:uiPriority="51"/>
+    <w:lsdException w:name="Grid Table 7 Colorful Accent 1" w:uiPriority="52"/>
+    <w:lsdException w:name="Grid Table 1 Light Accent 2" w:uiPriority="46"/>
+    <w:lsdException w:name="Grid Table 2 Accent 2" w:uiPriority="47"/>
+    <w:lsdException w:name="Grid Table 3 Accent 2" w:uiPriority="48"/>
+    <w:lsdException w:name="Grid Table 4 Accent 2" w:uiPriority="49"/>
+    <w:lsdException w:name="Grid Table 5 Dark Accent 2" w:uiPriority="50"/>
+    <w:lsdException w:name="Grid Table 6 Colorful Accent 2" w:uiPriority="51"/>
+    <w:lsdException w:name="Grid Table 7 Colorful Accent 2" w:uiPriority="52"/>
+    <w:lsdException w:name="Grid Table 1 Light Accent 3" w:uiPriority="46"/>
+    <w:lsdException w:name="Grid Table 2 Accent 3" w:uiPriority="47"/>
+    <w:lsdException w:name="Grid Table 3 Accent 3" w:uiPriority="48"/>
+    <w:lsdException w:name="Grid Table 4 Accent 3" w:uiPriority="49"/>
+    <w:lsdException w:name="Grid Table 5 Dark Accent 3" w:uiPriority="50"/>
+    <w:lsdException w:name="Grid Table 6 Colorful Accent 3" w:uiPriority="51"/>
+    <w:lsdException w:name="Grid Table 7 Colorful Accent 3" w:uiPriority="52"/>
+    <w:lsdException w:name="Grid Table 1 Light Accent 4" w:uiPriority="46"/>
+    <w:lsdException w:name="Grid Table 2 Accent 4" w:uiPriority="47"/>
+    <w:lsdException w:name="Grid Table 3 Accent 4" w:uiPriority="48"/>
+    <w:lsdException w:name="Grid Table 4 Accent 4" w:uiPriority="49"/>
+    <w:lsdException w:name="Grid Table 5 Dark Accent 4" w:uiPriority="50"/>
+    <w:lsdException w:name="Grid Table 6 Colorful Accent 4" w:uiPriority="51"/>
+    <w:lsdException w:name="Grid Table 7 Colorful Accent 4" w:uiPriority="52"/>
+    <w:lsdException w:name="Grid Table 1 Light Accent 5" w:uiPriority="46"/>
+    <w:lsdException w:name="Grid Table 2 Accent 5" w:uiPriority="47"/>
+    <w:lsdException w:name="Grid Table 3 Accent 5" w:uiPriority="48"/>
+    <w:lsdException w:name="Grid Table 4 Accent 5" w:uiPriority="49"/>
+    <w:lsdException w:name="Grid Table 5 Dark Accent 5" w:uiPriority="50"/>
+    <w:lsdException w:name="Grid Table 6 Colorful Accent 5" w:uiPriority="51"/>
+    <w:lsdException w:name="Grid Table 7 Colorful Accent 5" w:uiPriority="52"/>
+    <w:lsdException w:name="Grid Table 1 Light Accent 6" w:uiPriority="46"/>
+    <w:lsdException w:name="Grid Table 2 Accent 6" w:uiPriority="47"/>
+    <w:lsdException w:name="Grid Table 3 Accent 6" w:uiPriority="48"/>
+    <w:lsdException w:name="Grid Table 4 Accent 6" w:uiPriority="49"/>
+    <w:lsdException w:name="Grid Table 5 Dark Accent 6" w:uiPriority="50"/>
+    <w:lsdException w:name="Grid Table 6 Colorful Accent 6" w:uiPriority="51"/>
+    <w:lsdException w:name="Grid Table 7 Colorful Accent 6" w:uiPriority="52"/>
+    <w:lsdException w:name="List Table 1 Light" w:uiPriority="46"/>
+    <w:lsdException w:name="List Table 2" w:uiPriority="47"/>
+    <w:lsdException w:name="List Table 3" w:uiPriority="48"/>
+    <w:lsdException w:name="List Table 4" w:uiPriority="49"/>
+    <w:lsdException w:name="List Table 5 Dark" w:uiPriority="50"/>
+    <w:lsdException w:name="List Table 6 Colorful" w:uiPriority="51"/>
+    <w:lsdException w:name="List Table 7 Colorful" w:uiPriority="52"/>
+    <w:lsdException w:name="List Table 1 Light Accent 1" w:uiPriority="46"/>
+    <w:lsdException w:name="List Table 2 Accent 1" w:uiPriority="47"/>
+    <w:lsdException w:name="List Table 3 Accent 1" w:uiPriority="48"/>
+    <w:lsdException w:name="List Table 4 Accent 1" w:uiPriority="49"/>
+    <w:lsdException w:name="List Table 5 Dark Accent 1" w:uiPriority="50"/>
+    <w:lsdException w:name="List Table 6 Colorful Accent 1" w:uiPriority="51"/>
+    <w:lsdException w:name="List Table 7 Colorful Accent 1" w:uiPriority="52"/>
+    <w:lsdException w:name="List Table 1 Light Accent 2" w:uiPriority="46"/>
+    <w:lsdException w:name="List Table 2 Accent 2" w:uiPriority="47"/>
+    <w:lsdException w:name="List Table 3 Accent 2" w:uiPriority="48"/>
+    <w:lsdException w:name="List Table 4 Accent 2" w:uiPriority="49"/>
+    <w:lsdException w:name="List Table 5 Dark Accent 2" w:uiPriority="50"/>
+    <w:lsdException w:name="List Table 6 Colorful Accent 2" w:uiPriority="51"/>
+    <w:lsdException w:name="List Table 7 Colorful Accent 2" w:uiPriority="52"/>
+    <w:lsdException w:name="List Table 1 Light Accent 3" w:uiPriority="46"/>
+    <w:lsdException w:name="List Table 2 Accent 3" w:uiPriority="47"/>
+    <w:lsdException w:name="List Table 3 Accent 3" w:uiPriority="48"/>
+    <w:lsdException w:name="List Table 4 Accent 3" w:uiPriority="49"/>
+    <w:lsdException w:name="List Table 5 Dark Accent 3" w:uiPriority="50"/>
+    <w:lsdException w:name="List Table 6 Colorful Accent 3" w:uiPriority="51"/>
+    <w:lsdException w:name="List Table 7 Colorful Accent 3" w:uiPriority="52"/>
+    <w:lsdException w:name="List Table 1 Light Accent 4" w:uiPriority="46"/>
+    <w:lsdException w:name="List Table 2 Accent 4" w:uiPriority="47"/>
+    <w:lsdException w:name="List Table 3 Accent 4" w:uiPriority="48"/>
+    <w:lsdException w:name="List Table 4 Accent 4" w:uiPriority="49"/>
+    <w:lsdException w:name="List Table 5 Dark Accent 4" w:uiPriority="50"/>
+    <w:lsdException w:name="List Table 6 Colorful Accent 4" w:uiPriority="51"/>
+    <w:lsdException w:name="List Table 7 Colorful Accent 4" w:uiPriority="52"/>
+    <w:lsdException w:name="List Table 1 Light Accent 5" w:uiPriority="46"/>
+    <w:lsdException w:name="List Table 2 Accent 5" w:uiPriority="47"/>
+    <w:lsdException w:name="List Table 3 Accent 5" w:uiPriority="48"/>
+    <w:lsdException w:name="List Table 4 Accent 5" w:uiPriority="49"/>
+    <w:lsdException w:name="List Table 5 Dark Accent 5" w:uiPriority="50"/>
+    <w:lsdException w:name="List Table 6 Colorful Accent 5" w:uiPriority="51"/>
+    <w:lsdException w:name="List Table 7 Colorful Accent 5" w:uiPriority="52"/>
+    <w:lsdException w:name="List Table 1 Light Accent 6" w:uiPriority="46"/>
+    <w:lsdException w:name="List Table 2 Accent 6" w:uiPriority="47"/>
+    <w:lsdException w:name="List Table 3 Accent 6" w:uiPriority="48"/>
+    <w:lsdException w:name="List Table 4 Accent 6" w:uiPriority="49"/>
+    <w:lsdException w:name="List Table 5 Dark Accent 6" w:uiPriority="50"/>
+    <w:lsdException w:name="List Table 6 Colorful Accent 6" w:uiPriority="51"/>
+    <w:lsdException w:name="List Table 7 Colorful Accent 6" w:uiPriority="52"/>
+    <w:lsdException w:name="Mention" w:semiHidden="1" w:unhideWhenUsed="1"/>
+    <w:lsdException w:name="Smart Hyperlink" w:semiHidden="1" w:unhideWhenUsed="1"/>
+    <w:lsdException w:name="Hashtag" w:semiHidden="1" w:unhideWhenUsed="1"/>
+    <w:lsdException w:name="Unresolved Mention" w:semiHidden="1" w:unhideWhenUsed="1"/>
+    <w:lsdException w:name="Smart Link" w:semiHidden="1" w:unhideWhenUsed="1"/>
   </w:latentStyles>
   <w:style w:type="paragraph" w:default="1" w:styleId="Normal">
     <w:name w:val="Normal"/>
@@ -9428,7 +8989,7 @@
   <a:extraClrSchemeLst/>
   <a:extLst>
     <a:ext uri="{05A4C25C-085E-4340-85A3-A5531E510DB2}">
-      <thm15:themeFamily xmlns:thm15="http://schemas.microsoft.com/office/thememl/2012/main" xmlns="" name="Office Theme" id="{62F939B6-93AF-4DB8-9C6B-D6C7DFDC589F}" vid="{4A3C46E8-61CC-4603-A589-7422A47A8E4A}"/>
+      <thm15:themeFamily xmlns:thm15="http://schemas.microsoft.com/office/thememl/2012/main" name="Office Theme" id="{62F939B6-93AF-4DB8-9C6B-D6C7DFDC589F}" vid="{4A3C46E8-61CC-4603-A589-7422A47A8E4A}"/>
     </a:ext>
   </a:extLst>
 </a:theme>

</xml_diff>